<commit_message>
Fix aggiunta di prezzo del bundle
</commit_message>
<xml_diff>
--- a/ITERAZIONE 4/SSD e CONTRATTI/Contratti delle Operazioni.docx
+++ b/ITERAZIONE 4/SSD e CONTRATTI/Contratti delle Operazioni.docx
@@ -188,6 +188,7 @@
                 <w:szCs w:val="28"/>
               </w:rPr>
             </w:pPr>
+            <w:proofErr w:type="spellStart"/>
             <w:r>
               <w:rPr>
                 <w:sz w:val="28"/>
@@ -202,6 +203,7 @@
               </w:rPr>
               <w:t>onfigurazione</w:t>
             </w:r>
+            <w:proofErr w:type="spellEnd"/>
             <w:r>
               <w:rPr>
                 <w:sz w:val="28"/>
@@ -397,12 +399,21 @@
               </w:rPr>
               <w:t xml:space="preserve">È stata creata un’istanza </w:t>
             </w:r>
-            <w:r>
-              <w:rPr>
-                <w:sz w:val="28"/>
-                <w:szCs w:val="28"/>
-              </w:rPr>
-              <w:t xml:space="preserve">Conf </w:t>
+            <w:proofErr w:type="spellStart"/>
+            <w:r>
+              <w:rPr>
+                <w:sz w:val="28"/>
+                <w:szCs w:val="28"/>
+              </w:rPr>
+              <w:t>Conf</w:t>
+            </w:r>
+            <w:proofErr w:type="spellEnd"/>
+            <w:r>
+              <w:rPr>
+                <w:sz w:val="28"/>
+                <w:szCs w:val="28"/>
+              </w:rPr>
+              <w:t xml:space="preserve"> </w:t>
             </w:r>
             <w:r>
               <w:rPr>
@@ -437,7 +448,23 @@
                 <w:sz w:val="28"/>
                 <w:szCs w:val="28"/>
               </w:rPr>
-              <w:t>Gli attributi di Conf (</w:t>
+              <w:t xml:space="preserve">Gli attributi di </w:t>
+            </w:r>
+            <w:proofErr w:type="spellStart"/>
+            <w:r>
+              <w:rPr>
+                <w:sz w:val="28"/>
+                <w:szCs w:val="28"/>
+              </w:rPr>
+              <w:t>Conf</w:t>
+            </w:r>
+            <w:proofErr w:type="spellEnd"/>
+            <w:r>
+              <w:rPr>
+                <w:sz w:val="28"/>
+                <w:szCs w:val="28"/>
+              </w:rPr>
+              <w:t xml:space="preserve"> (</w:t>
             </w:r>
             <w:r>
               <w:rPr>
@@ -507,7 +534,23 @@
                 <w:sz w:val="28"/>
                 <w:szCs w:val="28"/>
               </w:rPr>
-              <w:t>di “Componente” denominata “listaComponenti” (attributo che indica i componenti presenti nella configurazione)</w:t>
+              <w:t>di “Componente” denominata “</w:t>
+            </w:r>
+            <w:proofErr w:type="spellStart"/>
+            <w:r>
+              <w:rPr>
+                <w:sz w:val="28"/>
+                <w:szCs w:val="28"/>
+              </w:rPr>
+              <w:t>listaComponenti</w:t>
+            </w:r>
+            <w:proofErr w:type="spellEnd"/>
+            <w:r>
+              <w:rPr>
+                <w:sz w:val="28"/>
+                <w:szCs w:val="28"/>
+              </w:rPr>
+              <w:t>” (attributo che indica i componenti presenti nella configurazione)</w:t>
             </w:r>
           </w:p>
         </w:tc>
@@ -608,12 +651,21 @@
                 <w:szCs w:val="28"/>
               </w:rPr>
             </w:pPr>
-            <w:r>
-              <w:rPr>
-                <w:sz w:val="28"/>
-                <w:szCs w:val="28"/>
-              </w:rPr>
-              <w:t>selezionaCategoria()</w:t>
+            <w:proofErr w:type="spellStart"/>
+            <w:r>
+              <w:rPr>
+                <w:sz w:val="28"/>
+                <w:szCs w:val="28"/>
+              </w:rPr>
+              <w:t>selezionaCategoria</w:t>
+            </w:r>
+            <w:proofErr w:type="spellEnd"/>
+            <w:r>
+              <w:rPr>
+                <w:sz w:val="28"/>
+                <w:szCs w:val="28"/>
+              </w:rPr>
+              <w:t>()</w:t>
             </w:r>
           </w:p>
         </w:tc>
@@ -708,7 +760,23 @@
                 <w:sz w:val="28"/>
                 <w:szCs w:val="28"/>
               </w:rPr>
-              <w:t>È stata inizializzata un’istanza Conf di Configurazione</w:t>
+              <w:t xml:space="preserve">È stata inizializzata un’istanza </w:t>
+            </w:r>
+            <w:proofErr w:type="spellStart"/>
+            <w:r>
+              <w:rPr>
+                <w:sz w:val="28"/>
+                <w:szCs w:val="28"/>
+              </w:rPr>
+              <w:t>Conf</w:t>
+            </w:r>
+            <w:proofErr w:type="spellEnd"/>
+            <w:r>
+              <w:rPr>
+                <w:sz w:val="28"/>
+                <w:szCs w:val="28"/>
+              </w:rPr>
+              <w:t xml:space="preserve"> di Configurazione</w:t>
             </w:r>
             <w:r>
               <w:rPr>
@@ -722,7 +790,23 @@
                 <w:sz w:val="28"/>
                 <w:szCs w:val="28"/>
               </w:rPr>
-              <w:t xml:space="preserve"> “listaComponenti”</w:t>
+              <w:t xml:space="preserve"> “</w:t>
+            </w:r>
+            <w:proofErr w:type="spellStart"/>
+            <w:r>
+              <w:rPr>
+                <w:sz w:val="28"/>
+                <w:szCs w:val="28"/>
+              </w:rPr>
+              <w:t>listaComponenti</w:t>
+            </w:r>
+            <w:proofErr w:type="spellEnd"/>
+            <w:r>
+              <w:rPr>
+                <w:sz w:val="28"/>
+                <w:szCs w:val="28"/>
+              </w:rPr>
+              <w:t>”</w:t>
             </w:r>
             <w:r>
               <w:rPr>
@@ -837,12 +921,21 @@
               </w:rPr>
               <w:t xml:space="preserve"> </w:t>
             </w:r>
-            <w:r>
-              <w:rPr>
-                <w:sz w:val="28"/>
-                <w:szCs w:val="28"/>
-              </w:rPr>
-              <w:t>idComponente-</w:t>
+            <w:proofErr w:type="spellStart"/>
+            <w:r>
+              <w:rPr>
+                <w:sz w:val="28"/>
+                <w:szCs w:val="28"/>
+              </w:rPr>
+              <w:t>idComponente</w:t>
+            </w:r>
+            <w:proofErr w:type="spellEnd"/>
+            <w:r>
+              <w:rPr>
+                <w:sz w:val="28"/>
+                <w:szCs w:val="28"/>
+              </w:rPr>
+              <w:t>-</w:t>
             </w:r>
             <w:r>
               <w:rPr>
@@ -851,6 +944,7 @@
               </w:rPr>
               <w:t>Componente denominata “</w:t>
             </w:r>
+            <w:proofErr w:type="spellStart"/>
             <w:r>
               <w:rPr>
                 <w:sz w:val="28"/>
@@ -863,7 +957,15 @@
                 <w:sz w:val="28"/>
                 <w:szCs w:val="28"/>
               </w:rPr>
-              <w:t>Corrente”</w:t>
+              <w:t>Corrente</w:t>
+            </w:r>
+            <w:proofErr w:type="spellEnd"/>
+            <w:r>
+              <w:rPr>
+                <w:sz w:val="28"/>
+                <w:szCs w:val="28"/>
+              </w:rPr>
+              <w:t>”</w:t>
             </w:r>
           </w:p>
           <w:p>
@@ -886,6 +988,7 @@
               </w:rPr>
               <w:t xml:space="preserve">Il contenuto di </w:t>
             </w:r>
+            <w:proofErr w:type="spellStart"/>
             <w:r>
               <w:rPr>
                 <w:sz w:val="28"/>
@@ -898,7 +1001,15 @@
                 <w:sz w:val="28"/>
                 <w:szCs w:val="28"/>
               </w:rPr>
-              <w:t>Corrente è stato aggiornato in base alla Categoria scelta</w:t>
+              <w:t>Corrente</w:t>
+            </w:r>
+            <w:proofErr w:type="spellEnd"/>
+            <w:r>
+              <w:rPr>
+                <w:sz w:val="28"/>
+                <w:szCs w:val="28"/>
+              </w:rPr>
+              <w:t xml:space="preserve"> è stato aggiornato in base alla Categoria scelta</w:t>
             </w:r>
           </w:p>
         </w:tc>
@@ -1039,6 +1150,7 @@
                 <w:szCs w:val="28"/>
               </w:rPr>
             </w:pPr>
+            <w:proofErr w:type="spellStart"/>
             <w:r>
               <w:rPr>
                 <w:sz w:val="28"/>
@@ -1046,6 +1158,7 @@
               </w:rPr>
               <w:t>selezionaComponente</w:t>
             </w:r>
+            <w:proofErr w:type="spellEnd"/>
             <w:r>
               <w:rPr>
                 <w:sz w:val="28"/>
@@ -1174,7 +1287,23 @@
                 <w:sz w:val="28"/>
                 <w:szCs w:val="28"/>
               </w:rPr>
-              <w:t>a lista di Componente “listaCorrente”</w:t>
+              <w:t>a lista di Componente “</w:t>
+            </w:r>
+            <w:proofErr w:type="spellStart"/>
+            <w:r>
+              <w:rPr>
+                <w:sz w:val="28"/>
+                <w:szCs w:val="28"/>
+              </w:rPr>
+              <w:t>listaCorrente</w:t>
+            </w:r>
+            <w:proofErr w:type="spellEnd"/>
+            <w:r>
+              <w:rPr>
+                <w:sz w:val="28"/>
+                <w:szCs w:val="28"/>
+              </w:rPr>
+              <w:t>”</w:t>
             </w:r>
           </w:p>
         </w:tc>
@@ -1253,8 +1382,17 @@
                 <w:sz w:val="28"/>
                 <w:szCs w:val="28"/>
               </w:rPr>
-              <w:t xml:space="preserve"> componenteCorrente</w:t>
-            </w:r>
+              <w:t xml:space="preserve"> </w:t>
+            </w:r>
+            <w:proofErr w:type="spellStart"/>
+            <w:r>
+              <w:rPr>
+                <w:sz w:val="28"/>
+                <w:szCs w:val="28"/>
+              </w:rPr>
+              <w:t>componenteCorrente</w:t>
+            </w:r>
+            <w:proofErr w:type="spellEnd"/>
             <w:r>
               <w:rPr>
                 <w:sz w:val="28"/>
@@ -1361,12 +1499,21 @@
                 <w:szCs w:val="28"/>
               </w:rPr>
             </w:pPr>
-            <w:r>
-              <w:rPr>
-                <w:sz w:val="28"/>
-                <w:szCs w:val="28"/>
-              </w:rPr>
-              <w:t>confermaComponente()</w:t>
+            <w:proofErr w:type="spellStart"/>
+            <w:r>
+              <w:rPr>
+                <w:sz w:val="28"/>
+                <w:szCs w:val="28"/>
+              </w:rPr>
+              <w:t>confermaComponente</w:t>
+            </w:r>
+            <w:proofErr w:type="spellEnd"/>
+            <w:r>
+              <w:rPr>
+                <w:sz w:val="28"/>
+                <w:szCs w:val="28"/>
+              </w:rPr>
+              <w:t>()</w:t>
             </w:r>
           </w:p>
         </w:tc>
@@ -1470,7 +1617,23 @@
                 <w:sz w:val="28"/>
                 <w:szCs w:val="28"/>
               </w:rPr>
-              <w:t xml:space="preserve">È stata inizializzata un’istanza Comp </w:t>
+              <w:t xml:space="preserve">È stata inizializzata un’istanza </w:t>
+            </w:r>
+            <w:proofErr w:type="spellStart"/>
+            <w:r>
+              <w:rPr>
+                <w:sz w:val="28"/>
+                <w:szCs w:val="28"/>
+              </w:rPr>
+              <w:t>Comp</w:t>
+            </w:r>
+            <w:proofErr w:type="spellEnd"/>
+            <w:r>
+              <w:rPr>
+                <w:sz w:val="28"/>
+                <w:szCs w:val="28"/>
+              </w:rPr>
+              <w:t xml:space="preserve"> </w:t>
             </w:r>
             <w:r>
               <w:rPr>
@@ -1537,7 +1700,15 @@
                 <w:sz w:val="28"/>
                 <w:szCs w:val="28"/>
               </w:rPr>
-              <w:t>L’istanza C</w:t>
+              <w:t xml:space="preserve">L’istanza </w:t>
+            </w:r>
+            <w:proofErr w:type="spellStart"/>
+            <w:r>
+              <w:rPr>
+                <w:sz w:val="28"/>
+                <w:szCs w:val="28"/>
+              </w:rPr>
+              <w:t>C</w:t>
             </w:r>
             <w:r>
               <w:rPr>
@@ -1546,6 +1717,7 @@
               </w:rPr>
               <w:t>omp</w:t>
             </w:r>
+            <w:proofErr w:type="spellEnd"/>
             <w:r>
               <w:rPr>
                 <w:sz w:val="28"/>
@@ -1558,7 +1730,23 @@
                 <w:sz w:val="28"/>
                 <w:szCs w:val="28"/>
               </w:rPr>
-              <w:t>a Conf mediante l’associazione “Contiene”</w:t>
+              <w:t xml:space="preserve">a </w:t>
+            </w:r>
+            <w:proofErr w:type="spellStart"/>
+            <w:r>
+              <w:rPr>
+                <w:sz w:val="28"/>
+                <w:szCs w:val="28"/>
+              </w:rPr>
+              <w:t>Conf</w:t>
+            </w:r>
+            <w:proofErr w:type="spellEnd"/>
+            <w:r>
+              <w:rPr>
+                <w:sz w:val="28"/>
+                <w:szCs w:val="28"/>
+              </w:rPr>
+              <w:t xml:space="preserve"> mediante l’associazione “Contiene”</w:t>
             </w:r>
           </w:p>
           <w:p>
@@ -1586,7 +1774,23 @@
                 <w:sz w:val="28"/>
                 <w:szCs w:val="28"/>
               </w:rPr>
-              <w:t xml:space="preserve">di Conf </w:t>
+              <w:t xml:space="preserve">di </w:t>
+            </w:r>
+            <w:proofErr w:type="spellStart"/>
+            <w:r>
+              <w:rPr>
+                <w:sz w:val="28"/>
+                <w:szCs w:val="28"/>
+              </w:rPr>
+              <w:t>Conf</w:t>
+            </w:r>
+            <w:proofErr w:type="spellEnd"/>
+            <w:r>
+              <w:rPr>
+                <w:sz w:val="28"/>
+                <w:szCs w:val="28"/>
+              </w:rPr>
+              <w:t xml:space="preserve"> </w:t>
             </w:r>
             <w:r>
               <w:rPr>
@@ -1600,8 +1804,17 @@
                 <w:sz w:val="28"/>
                 <w:szCs w:val="28"/>
               </w:rPr>
-              <w:t>i Comp</w:t>
-            </w:r>
+              <w:t xml:space="preserve">i </w:t>
+            </w:r>
+            <w:proofErr w:type="spellStart"/>
+            <w:r>
+              <w:rPr>
+                <w:sz w:val="28"/>
+                <w:szCs w:val="28"/>
+              </w:rPr>
+              <w:t>Comp</w:t>
+            </w:r>
+            <w:proofErr w:type="spellEnd"/>
           </w:p>
         </w:tc>
       </w:tr>
@@ -1717,12 +1930,21 @@
                 <w:szCs w:val="28"/>
               </w:rPr>
             </w:pPr>
-            <w:r>
-              <w:rPr>
-                <w:sz w:val="28"/>
-                <w:szCs w:val="28"/>
-              </w:rPr>
-              <w:t>confermaAssemblaggio()</w:t>
+            <w:proofErr w:type="spellStart"/>
+            <w:r>
+              <w:rPr>
+                <w:sz w:val="28"/>
+                <w:szCs w:val="28"/>
+              </w:rPr>
+              <w:t>confermaAssemblaggio</w:t>
+            </w:r>
+            <w:proofErr w:type="spellEnd"/>
+            <w:r>
+              <w:rPr>
+                <w:sz w:val="28"/>
+                <w:szCs w:val="28"/>
+              </w:rPr>
+              <w:t>()</w:t>
             </w:r>
           </w:p>
         </w:tc>
@@ -1983,12 +2205,21 @@
                 <w:szCs w:val="28"/>
               </w:rPr>
             </w:pPr>
-            <w:r>
-              <w:rPr>
-                <w:sz w:val="28"/>
-                <w:szCs w:val="28"/>
-              </w:rPr>
-              <w:t>confermaConfigurazione()</w:t>
+            <w:proofErr w:type="spellStart"/>
+            <w:r>
+              <w:rPr>
+                <w:sz w:val="28"/>
+                <w:szCs w:val="28"/>
+              </w:rPr>
+              <w:t>confermaConfigurazione</w:t>
+            </w:r>
+            <w:proofErr w:type="spellEnd"/>
+            <w:r>
+              <w:rPr>
+                <w:sz w:val="28"/>
+                <w:szCs w:val="28"/>
+              </w:rPr>
+              <w:t>()</w:t>
             </w:r>
           </w:p>
         </w:tc>
@@ -2337,12 +2568,21 @@
                 <w:szCs w:val="28"/>
               </w:rPr>
             </w:pPr>
-            <w:r>
-              <w:rPr>
-                <w:sz w:val="28"/>
-                <w:szCs w:val="28"/>
-              </w:rPr>
-              <w:t>infoConfigurazione()</w:t>
+            <w:proofErr w:type="spellStart"/>
+            <w:r>
+              <w:rPr>
+                <w:sz w:val="28"/>
+                <w:szCs w:val="28"/>
+              </w:rPr>
+              <w:t>infoConfigurazione</w:t>
+            </w:r>
+            <w:proofErr w:type="spellEnd"/>
+            <w:r>
+              <w:rPr>
+                <w:sz w:val="28"/>
+                <w:szCs w:val="28"/>
+              </w:rPr>
+              <w:t>()</w:t>
             </w:r>
           </w:p>
         </w:tc>
@@ -2444,7 +2684,23 @@
                 <w:sz w:val="28"/>
                 <w:szCs w:val="28"/>
               </w:rPr>
-              <w:t>È stata inizializzata un’istanza Conf di Configurazione</w:t>
+              <w:t xml:space="preserve">È stata inizializzata un’istanza </w:t>
+            </w:r>
+            <w:proofErr w:type="spellStart"/>
+            <w:r>
+              <w:rPr>
+                <w:sz w:val="28"/>
+                <w:szCs w:val="28"/>
+              </w:rPr>
+              <w:t>Conf</w:t>
+            </w:r>
+            <w:proofErr w:type="spellEnd"/>
+            <w:r>
+              <w:rPr>
+                <w:sz w:val="28"/>
+                <w:szCs w:val="28"/>
+              </w:rPr>
+              <w:t xml:space="preserve"> di Configurazione</w:t>
             </w:r>
           </w:p>
         </w:tc>
@@ -2725,12 +2981,21 @@
                 <w:szCs w:val="28"/>
               </w:rPr>
             </w:pPr>
-            <w:r>
-              <w:rPr>
-                <w:sz w:val="28"/>
-                <w:szCs w:val="28"/>
-              </w:rPr>
-              <w:t>creaComponente()</w:t>
+            <w:proofErr w:type="spellStart"/>
+            <w:r>
+              <w:rPr>
+                <w:sz w:val="28"/>
+                <w:szCs w:val="28"/>
+              </w:rPr>
+              <w:t>creaComponente</w:t>
+            </w:r>
+            <w:proofErr w:type="spellEnd"/>
+            <w:r>
+              <w:rPr>
+                <w:sz w:val="28"/>
+                <w:szCs w:val="28"/>
+              </w:rPr>
+              <w:t>()</w:t>
             </w:r>
           </w:p>
         </w:tc>
@@ -2974,7 +3239,39 @@
                 <w:sz w:val="28"/>
                 <w:szCs w:val="28"/>
               </w:rPr>
-              <w:t>È stata inizializzata una lista di CopiaComponente denominata “listaCopie” come attributo di C.</w:t>
+              <w:t xml:space="preserve">È stata inizializzata una lista di </w:t>
+            </w:r>
+            <w:proofErr w:type="spellStart"/>
+            <w:r>
+              <w:rPr>
+                <w:sz w:val="28"/>
+                <w:szCs w:val="28"/>
+              </w:rPr>
+              <w:t>CopiaComponente</w:t>
+            </w:r>
+            <w:proofErr w:type="spellEnd"/>
+            <w:r>
+              <w:rPr>
+                <w:sz w:val="28"/>
+                <w:szCs w:val="28"/>
+              </w:rPr>
+              <w:t xml:space="preserve"> denominata “</w:t>
+            </w:r>
+            <w:proofErr w:type="spellStart"/>
+            <w:r>
+              <w:rPr>
+                <w:sz w:val="28"/>
+                <w:szCs w:val="28"/>
+              </w:rPr>
+              <w:t>listaCopie</w:t>
+            </w:r>
+            <w:proofErr w:type="spellEnd"/>
+            <w:r>
+              <w:rPr>
+                <w:sz w:val="28"/>
+                <w:szCs w:val="28"/>
+              </w:rPr>
+              <w:t>” come attributo di C.</w:t>
             </w:r>
           </w:p>
         </w:tc>
@@ -3075,12 +3372,21 @@
                 <w:szCs w:val="28"/>
               </w:rPr>
             </w:pPr>
-            <w:r>
-              <w:rPr>
-                <w:sz w:val="28"/>
-                <w:szCs w:val="28"/>
-              </w:rPr>
-              <w:t>creaCopie()</w:t>
+            <w:proofErr w:type="spellStart"/>
+            <w:r>
+              <w:rPr>
+                <w:sz w:val="28"/>
+                <w:szCs w:val="28"/>
+              </w:rPr>
+              <w:t>creaCopie</w:t>
+            </w:r>
+            <w:proofErr w:type="spellEnd"/>
+            <w:r>
+              <w:rPr>
+                <w:sz w:val="28"/>
+                <w:szCs w:val="28"/>
+              </w:rPr>
+              <w:t>()</w:t>
             </w:r>
           </w:p>
         </w:tc>
@@ -3195,7 +3501,39 @@
                 <w:sz w:val="28"/>
                 <w:szCs w:val="28"/>
               </w:rPr>
-              <w:t>È stata inizializzata una lista di CopiaComponente detta “listaCopie”</w:t>
+              <w:t xml:space="preserve">È stata inizializzata una lista di </w:t>
+            </w:r>
+            <w:proofErr w:type="spellStart"/>
+            <w:r>
+              <w:rPr>
+                <w:sz w:val="28"/>
+                <w:szCs w:val="28"/>
+              </w:rPr>
+              <w:t>CopiaComponente</w:t>
+            </w:r>
+            <w:proofErr w:type="spellEnd"/>
+            <w:r>
+              <w:rPr>
+                <w:sz w:val="28"/>
+                <w:szCs w:val="28"/>
+              </w:rPr>
+              <w:t xml:space="preserve"> detta “</w:t>
+            </w:r>
+            <w:proofErr w:type="spellStart"/>
+            <w:r>
+              <w:rPr>
+                <w:sz w:val="28"/>
+                <w:szCs w:val="28"/>
+              </w:rPr>
+              <w:t>listaCopie</w:t>
+            </w:r>
+            <w:proofErr w:type="spellEnd"/>
+            <w:r>
+              <w:rPr>
+                <w:sz w:val="28"/>
+                <w:szCs w:val="28"/>
+              </w:rPr>
+              <w:t>”</w:t>
             </w:r>
           </w:p>
         </w:tc>
@@ -3344,7 +3682,23 @@
                 <w:sz w:val="28"/>
                 <w:szCs w:val="28"/>
               </w:rPr>
-              <w:t>Il valore dell’attributo di C denominato “listaCopie” è stato aggiornato in base alle copie inizializzate</w:t>
+              <w:t>Il valore dell’attributo di C denominato “</w:t>
+            </w:r>
+            <w:proofErr w:type="spellStart"/>
+            <w:r>
+              <w:rPr>
+                <w:sz w:val="28"/>
+                <w:szCs w:val="28"/>
+              </w:rPr>
+              <w:t>listaCopie</w:t>
+            </w:r>
+            <w:proofErr w:type="spellEnd"/>
+            <w:r>
+              <w:rPr>
+                <w:sz w:val="28"/>
+                <w:szCs w:val="28"/>
+              </w:rPr>
+              <w:t>” è stato aggiornato in base alle copie inizializzate</w:t>
             </w:r>
           </w:p>
           <w:p>
@@ -3453,12 +3807,21 @@
                 <w:szCs w:val="28"/>
               </w:rPr>
             </w:pPr>
-            <w:r>
-              <w:rPr>
-                <w:sz w:val="28"/>
-                <w:szCs w:val="28"/>
-              </w:rPr>
-              <w:t>terminaInserimento()</w:t>
+            <w:proofErr w:type="spellStart"/>
+            <w:r>
+              <w:rPr>
+                <w:sz w:val="28"/>
+                <w:szCs w:val="28"/>
+              </w:rPr>
+              <w:t>terminaInserimento</w:t>
+            </w:r>
+            <w:proofErr w:type="spellEnd"/>
+            <w:r>
+              <w:rPr>
+                <w:sz w:val="28"/>
+                <w:szCs w:val="28"/>
+              </w:rPr>
+              <w:t>()</w:t>
             </w:r>
           </w:p>
         </w:tc>
@@ -3768,12 +4131,21 @@
                 <w:szCs w:val="28"/>
               </w:rPr>
             </w:pPr>
-            <w:r>
-              <w:rPr>
-                <w:sz w:val="28"/>
-                <w:szCs w:val="28"/>
-              </w:rPr>
-              <w:t>selezionaComponente()</w:t>
+            <w:proofErr w:type="spellStart"/>
+            <w:r>
+              <w:rPr>
+                <w:sz w:val="28"/>
+                <w:szCs w:val="28"/>
+              </w:rPr>
+              <w:t>selezionaComponente</w:t>
+            </w:r>
+            <w:proofErr w:type="spellEnd"/>
+            <w:r>
+              <w:rPr>
+                <w:sz w:val="28"/>
+                <w:szCs w:val="28"/>
+              </w:rPr>
+              <w:t>()</w:t>
             </w:r>
           </w:p>
         </w:tc>
@@ -4045,12 +4417,21 @@
                 <w:szCs w:val="28"/>
               </w:rPr>
             </w:pPr>
-            <w:r>
-              <w:rPr>
-                <w:sz w:val="28"/>
-                <w:szCs w:val="28"/>
-              </w:rPr>
-              <w:t>creaCopie()</w:t>
+            <w:proofErr w:type="spellStart"/>
+            <w:r>
+              <w:rPr>
+                <w:sz w:val="28"/>
+                <w:szCs w:val="28"/>
+              </w:rPr>
+              <w:t>creaCopie</w:t>
+            </w:r>
+            <w:proofErr w:type="spellEnd"/>
+            <w:r>
+              <w:rPr>
+                <w:sz w:val="28"/>
+                <w:szCs w:val="28"/>
+              </w:rPr>
+              <w:t>()</w:t>
             </w:r>
           </w:p>
         </w:tc>
@@ -4166,7 +4547,39 @@
                 <w:sz w:val="28"/>
                 <w:szCs w:val="28"/>
               </w:rPr>
-              <w:t>È presente una lista di CopiaComponente detta “listaCopie” come attributo dell’istanza C</w:t>
+              <w:t xml:space="preserve">È presente una lista di </w:t>
+            </w:r>
+            <w:proofErr w:type="spellStart"/>
+            <w:r>
+              <w:rPr>
+                <w:sz w:val="28"/>
+                <w:szCs w:val="28"/>
+              </w:rPr>
+              <w:t>CopiaComponente</w:t>
+            </w:r>
+            <w:proofErr w:type="spellEnd"/>
+            <w:r>
+              <w:rPr>
+                <w:sz w:val="28"/>
+                <w:szCs w:val="28"/>
+              </w:rPr>
+              <w:t xml:space="preserve"> detta “</w:t>
+            </w:r>
+            <w:proofErr w:type="spellStart"/>
+            <w:r>
+              <w:rPr>
+                <w:sz w:val="28"/>
+                <w:szCs w:val="28"/>
+              </w:rPr>
+              <w:t>listaCopie</w:t>
+            </w:r>
+            <w:proofErr w:type="spellEnd"/>
+            <w:r>
+              <w:rPr>
+                <w:sz w:val="28"/>
+                <w:szCs w:val="28"/>
+              </w:rPr>
+              <w:t>” come attributo dell’istanza C</w:t>
             </w:r>
           </w:p>
         </w:tc>
@@ -4245,7 +4658,23 @@
                 <w:sz w:val="28"/>
                 <w:szCs w:val="28"/>
               </w:rPr>
-              <w:t xml:space="preserve">di CopiaComponente </w:t>
+              <w:t xml:space="preserve">di </w:t>
+            </w:r>
+            <w:proofErr w:type="spellStart"/>
+            <w:r>
+              <w:rPr>
+                <w:sz w:val="28"/>
+                <w:szCs w:val="28"/>
+              </w:rPr>
+              <w:t>CopiaComponente</w:t>
+            </w:r>
+            <w:proofErr w:type="spellEnd"/>
+            <w:r>
+              <w:rPr>
+                <w:sz w:val="28"/>
+                <w:szCs w:val="28"/>
+              </w:rPr>
+              <w:t xml:space="preserve"> </w:t>
             </w:r>
             <w:r>
               <w:rPr>
@@ -4301,7 +4730,23 @@
                 <w:sz w:val="28"/>
                 <w:szCs w:val="28"/>
               </w:rPr>
-              <w:t>Il valore dell’attributo di C denominato “listaCopie” è stato aggiornato in base alle copie inizializzate</w:t>
+              <w:t>Il valore dell’attributo di C denominato “</w:t>
+            </w:r>
+            <w:proofErr w:type="spellStart"/>
+            <w:r>
+              <w:rPr>
+                <w:sz w:val="28"/>
+                <w:szCs w:val="28"/>
+              </w:rPr>
+              <w:t>listaCopie</w:t>
+            </w:r>
+            <w:proofErr w:type="spellEnd"/>
+            <w:r>
+              <w:rPr>
+                <w:sz w:val="28"/>
+                <w:szCs w:val="28"/>
+              </w:rPr>
+              <w:t>” è stato aggiornato in base alle copie inizializzate</w:t>
             </w:r>
           </w:p>
         </w:tc>
@@ -4418,12 +4863,21 @@
                 <w:szCs w:val="28"/>
               </w:rPr>
             </w:pPr>
-            <w:r>
-              <w:rPr>
-                <w:sz w:val="28"/>
-                <w:szCs w:val="28"/>
-              </w:rPr>
-              <w:t>terminaInserimento()</w:t>
+            <w:proofErr w:type="spellStart"/>
+            <w:r>
+              <w:rPr>
+                <w:sz w:val="28"/>
+                <w:szCs w:val="28"/>
+              </w:rPr>
+              <w:t>terminaInserimento</w:t>
+            </w:r>
+            <w:proofErr w:type="spellEnd"/>
+            <w:r>
+              <w:rPr>
+                <w:sz w:val="28"/>
+                <w:szCs w:val="28"/>
+              </w:rPr>
+              <w:t>()</w:t>
             </w:r>
           </w:p>
         </w:tc>
@@ -4578,6 +5032,7 @@
               </w:rPr>
               <w:t xml:space="preserve">le N istanze di </w:t>
             </w:r>
+            <w:proofErr w:type="spellStart"/>
             <w:r>
               <w:rPr>
                 <w:sz w:val="28"/>
@@ -4592,6 +5047,7 @@
               </w:rPr>
               <w:t>aComponente</w:t>
             </w:r>
+            <w:proofErr w:type="spellEnd"/>
             <w:r>
               <w:rPr>
                 <w:sz w:val="28"/>
@@ -4686,8 +5142,18 @@
                 <w:sz w:val="28"/>
                 <w:szCs w:val="28"/>
               </w:rPr>
-              <w:t>CO1: iniziaAcquisto</w:t>
-            </w:r>
+              <w:t xml:space="preserve">CO1: </w:t>
+            </w:r>
+            <w:proofErr w:type="spellStart"/>
+            <w:r>
+              <w:rPr>
+                <w:b/>
+                <w:sz w:val="28"/>
+                <w:szCs w:val="28"/>
+              </w:rPr>
+              <w:t>iniziaAcquisto</w:t>
+            </w:r>
+            <w:proofErr w:type="spellEnd"/>
           </w:p>
         </w:tc>
       </w:tr>
@@ -4726,12 +5192,21 @@
                 <w:szCs w:val="28"/>
               </w:rPr>
             </w:pPr>
-            <w:r>
-              <w:rPr>
-                <w:sz w:val="28"/>
-                <w:szCs w:val="28"/>
-              </w:rPr>
-              <w:t>iniziaAcquisto()</w:t>
+            <w:proofErr w:type="spellStart"/>
+            <w:r>
+              <w:rPr>
+                <w:sz w:val="28"/>
+                <w:szCs w:val="28"/>
+              </w:rPr>
+              <w:t>iniziaAcquisto</w:t>
+            </w:r>
+            <w:proofErr w:type="spellEnd"/>
+            <w:r>
+              <w:rPr>
+                <w:sz w:val="28"/>
+                <w:szCs w:val="28"/>
+              </w:rPr>
+              <w:t>()</w:t>
             </w:r>
           </w:p>
         </w:tc>
@@ -4969,7 +5444,23 @@
                 <w:sz w:val="28"/>
                 <w:szCs w:val="28"/>
               </w:rPr>
-              <w:t>inizializzata una lista “listaComponentiCarrello” di Componente, in quanto attributo di carrello</w:t>
+              <w:t>inizializzata una lista “</w:t>
+            </w:r>
+            <w:proofErr w:type="spellStart"/>
+            <w:r>
+              <w:rPr>
+                <w:sz w:val="28"/>
+                <w:szCs w:val="28"/>
+              </w:rPr>
+              <w:t>listaComponentiCarrello</w:t>
+            </w:r>
+            <w:proofErr w:type="spellEnd"/>
+            <w:r>
+              <w:rPr>
+                <w:sz w:val="28"/>
+                <w:szCs w:val="28"/>
+              </w:rPr>
+              <w:t>” di Componente, in quanto attributo di carrello</w:t>
             </w:r>
           </w:p>
         </w:tc>
@@ -5048,6 +5539,7 @@
               </w:rPr>
               <w:t xml:space="preserve">: </w:t>
             </w:r>
+            <w:proofErr w:type="spellStart"/>
             <w:r>
               <w:rPr>
                 <w:b/>
@@ -5056,6 +5548,7 @@
               </w:rPr>
               <w:t>selezionaCategoria</w:t>
             </w:r>
+            <w:proofErr w:type="spellEnd"/>
           </w:p>
         </w:tc>
       </w:tr>
@@ -5094,12 +5587,21 @@
                 <w:szCs w:val="28"/>
               </w:rPr>
             </w:pPr>
-            <w:r>
-              <w:rPr>
-                <w:sz w:val="28"/>
-                <w:szCs w:val="28"/>
-              </w:rPr>
-              <w:t>selezionaCategoria()</w:t>
+            <w:proofErr w:type="spellStart"/>
+            <w:r>
+              <w:rPr>
+                <w:sz w:val="28"/>
+                <w:szCs w:val="28"/>
+              </w:rPr>
+              <w:t>selezionaCategoria</w:t>
+            </w:r>
+            <w:proofErr w:type="spellEnd"/>
+            <w:r>
+              <w:rPr>
+                <w:sz w:val="28"/>
+                <w:szCs w:val="28"/>
+              </w:rPr>
+              <w:t>()</w:t>
             </w:r>
           </w:p>
         </w:tc>
@@ -5272,7 +5774,39 @@
                 <w:sz w:val="28"/>
                 <w:szCs w:val="28"/>
               </w:rPr>
-              <w:t>Viene inizializzata una mappa idComponente-Componente denominata “mappaCorrente”</w:t>
+              <w:t xml:space="preserve">Viene inizializzata una mappa </w:t>
+            </w:r>
+            <w:proofErr w:type="spellStart"/>
+            <w:r>
+              <w:rPr>
+                <w:sz w:val="28"/>
+                <w:szCs w:val="28"/>
+              </w:rPr>
+              <w:t>idComponente</w:t>
+            </w:r>
+            <w:proofErr w:type="spellEnd"/>
+            <w:r>
+              <w:rPr>
+                <w:sz w:val="28"/>
+                <w:szCs w:val="28"/>
+              </w:rPr>
+              <w:t>-Componente denominata “</w:t>
+            </w:r>
+            <w:proofErr w:type="spellStart"/>
+            <w:r>
+              <w:rPr>
+                <w:sz w:val="28"/>
+                <w:szCs w:val="28"/>
+              </w:rPr>
+              <w:t>mappaCorrente</w:t>
+            </w:r>
+            <w:proofErr w:type="spellEnd"/>
+            <w:r>
+              <w:rPr>
+                <w:sz w:val="28"/>
+                <w:szCs w:val="28"/>
+              </w:rPr>
+              <w:t>”</w:t>
             </w:r>
           </w:p>
           <w:p>
@@ -5293,7 +5827,23 @@
                 <w:sz w:val="28"/>
                 <w:szCs w:val="28"/>
               </w:rPr>
-              <w:t>Il contenuto di mappaCorrente è stato aggiornato in base alla Categoria scelta</w:t>
+              <w:t xml:space="preserve">Il contenuto di </w:t>
+            </w:r>
+            <w:proofErr w:type="spellStart"/>
+            <w:r>
+              <w:rPr>
+                <w:sz w:val="28"/>
+                <w:szCs w:val="28"/>
+              </w:rPr>
+              <w:t>mappaCorrente</w:t>
+            </w:r>
+            <w:proofErr w:type="spellEnd"/>
+            <w:r>
+              <w:rPr>
+                <w:sz w:val="28"/>
+                <w:szCs w:val="28"/>
+              </w:rPr>
+              <w:t xml:space="preserve"> è stato aggiornato in base alla Categoria scelta</w:t>
             </w:r>
           </w:p>
         </w:tc>
@@ -5372,6 +5922,7 @@
               </w:rPr>
               <w:t xml:space="preserve">: </w:t>
             </w:r>
+            <w:proofErr w:type="spellStart"/>
             <w:r>
               <w:rPr>
                 <w:b/>
@@ -5380,6 +5931,7 @@
               </w:rPr>
               <w:t>selezionaProdotto</w:t>
             </w:r>
+            <w:proofErr w:type="spellEnd"/>
           </w:p>
         </w:tc>
       </w:tr>
@@ -5418,12 +5970,21 @@
                 <w:szCs w:val="28"/>
               </w:rPr>
             </w:pPr>
-            <w:r>
-              <w:rPr>
-                <w:sz w:val="28"/>
-                <w:szCs w:val="28"/>
-              </w:rPr>
-              <w:t>selezionaProdotto()</w:t>
+            <w:proofErr w:type="spellStart"/>
+            <w:r>
+              <w:rPr>
+                <w:sz w:val="28"/>
+                <w:szCs w:val="28"/>
+              </w:rPr>
+              <w:t>selezionaProdotto</w:t>
+            </w:r>
+            <w:proofErr w:type="spellEnd"/>
+            <w:r>
+              <w:rPr>
+                <w:sz w:val="28"/>
+                <w:szCs w:val="28"/>
+              </w:rPr>
+              <w:t>()</w:t>
             </w:r>
           </w:p>
         </w:tc>
@@ -5525,7 +6086,39 @@
                 <w:sz w:val="28"/>
                 <w:szCs w:val="28"/>
               </w:rPr>
-              <w:t>È stata inizializzata una mappa idComponente-Componente denominata “mappaCorrente”</w:t>
+              <w:t xml:space="preserve">È stata inizializzata una mappa </w:t>
+            </w:r>
+            <w:proofErr w:type="spellStart"/>
+            <w:r>
+              <w:rPr>
+                <w:sz w:val="28"/>
+                <w:szCs w:val="28"/>
+              </w:rPr>
+              <w:t>idComponente</w:t>
+            </w:r>
+            <w:proofErr w:type="spellEnd"/>
+            <w:r>
+              <w:rPr>
+                <w:sz w:val="28"/>
+                <w:szCs w:val="28"/>
+              </w:rPr>
+              <w:t>-Componente denominata “</w:t>
+            </w:r>
+            <w:proofErr w:type="spellStart"/>
+            <w:r>
+              <w:rPr>
+                <w:sz w:val="28"/>
+                <w:szCs w:val="28"/>
+              </w:rPr>
+              <w:t>mappaCorrente</w:t>
+            </w:r>
+            <w:proofErr w:type="spellEnd"/>
+            <w:r>
+              <w:rPr>
+                <w:sz w:val="28"/>
+                <w:szCs w:val="28"/>
+              </w:rPr>
+              <w:t>”</w:t>
             </w:r>
           </w:p>
           <w:p>
@@ -5596,7 +6189,23 @@
                 <w:sz w:val="28"/>
                 <w:szCs w:val="28"/>
               </w:rPr>
-              <w:t>È stata inizializzata un’istanza “componenteCorrente” di Componente</w:t>
+              <w:t>È stata inizializzata un’istanza “</w:t>
+            </w:r>
+            <w:proofErr w:type="spellStart"/>
+            <w:r>
+              <w:rPr>
+                <w:sz w:val="28"/>
+                <w:szCs w:val="28"/>
+              </w:rPr>
+              <w:t>componenteCorrente</w:t>
+            </w:r>
+            <w:proofErr w:type="spellEnd"/>
+            <w:r>
+              <w:rPr>
+                <w:sz w:val="28"/>
+                <w:szCs w:val="28"/>
+              </w:rPr>
+              <w:t>” di Componente</w:t>
             </w:r>
           </w:p>
         </w:tc>
@@ -5674,6 +6283,7 @@
               </w:rPr>
               <w:t xml:space="preserve">: </w:t>
             </w:r>
+            <w:proofErr w:type="spellStart"/>
             <w:r>
               <w:rPr>
                 <w:b/>
@@ -5682,6 +6292,7 @@
               </w:rPr>
               <w:t>aggiungiInCarrello</w:t>
             </w:r>
+            <w:proofErr w:type="spellEnd"/>
           </w:p>
         </w:tc>
       </w:tr>
@@ -5720,12 +6331,21 @@
                 <w:szCs w:val="28"/>
               </w:rPr>
             </w:pPr>
-            <w:r>
-              <w:rPr>
-                <w:sz w:val="28"/>
-                <w:szCs w:val="28"/>
-              </w:rPr>
-              <w:t>aggiungiInCarrello()</w:t>
+            <w:proofErr w:type="spellStart"/>
+            <w:r>
+              <w:rPr>
+                <w:sz w:val="28"/>
+                <w:szCs w:val="28"/>
+              </w:rPr>
+              <w:t>aggiungiInCarrello</w:t>
+            </w:r>
+            <w:proofErr w:type="spellEnd"/>
+            <w:r>
+              <w:rPr>
+                <w:sz w:val="28"/>
+                <w:szCs w:val="28"/>
+              </w:rPr>
+              <w:t>()</w:t>
             </w:r>
           </w:p>
         </w:tc>
@@ -5827,7 +6447,23 @@
                 <w:sz w:val="28"/>
                 <w:szCs w:val="28"/>
               </w:rPr>
-              <w:t>È stata inizializzata un’istanza “componenteCorrente” di Componente</w:t>
+              <w:t>È stata inizializzata un’istanza “</w:t>
+            </w:r>
+            <w:proofErr w:type="spellStart"/>
+            <w:r>
+              <w:rPr>
+                <w:sz w:val="28"/>
+                <w:szCs w:val="28"/>
+              </w:rPr>
+              <w:t>componenteCorrente</w:t>
+            </w:r>
+            <w:proofErr w:type="spellEnd"/>
+            <w:r>
+              <w:rPr>
+                <w:sz w:val="28"/>
+                <w:szCs w:val="28"/>
+              </w:rPr>
+              <w:t>” di Componente</w:t>
             </w:r>
           </w:p>
         </w:tc>
@@ -5880,6 +6516,7 @@
               </w:rPr>
               <w:t>L’attributo di “carrello” denominato “</w:t>
             </w:r>
+            <w:proofErr w:type="spellStart"/>
             <w:r>
               <w:rPr>
                 <w:sz w:val="28"/>
@@ -5892,7 +6529,15 @@
                 <w:sz w:val="28"/>
                 <w:szCs w:val="28"/>
               </w:rPr>
-              <w:t xml:space="preserve">ComponentiCarrello” è stato aggiornato </w:t>
+              <w:t>ComponentiCarrello</w:t>
+            </w:r>
+            <w:proofErr w:type="spellEnd"/>
+            <w:r>
+              <w:rPr>
+                <w:sz w:val="28"/>
+                <w:szCs w:val="28"/>
+              </w:rPr>
+              <w:t xml:space="preserve">” è stato aggiornato </w:t>
             </w:r>
             <w:r>
               <w:rPr>
@@ -5998,6 +6643,7 @@
               </w:rPr>
               <w:t xml:space="preserve">CO5: </w:t>
             </w:r>
+            <w:proofErr w:type="spellStart"/>
             <w:r>
               <w:rPr>
                 <w:b/>
@@ -6006,6 +6652,7 @@
               </w:rPr>
               <w:t>terminaAcquisto</w:t>
             </w:r>
+            <w:proofErr w:type="spellEnd"/>
           </w:p>
         </w:tc>
       </w:tr>
@@ -6044,12 +6691,21 @@
                 <w:szCs w:val="28"/>
               </w:rPr>
             </w:pPr>
-            <w:r>
-              <w:rPr>
-                <w:sz w:val="28"/>
-                <w:szCs w:val="28"/>
-              </w:rPr>
-              <w:t>terminaAcquisto()</w:t>
+            <w:proofErr w:type="spellStart"/>
+            <w:r>
+              <w:rPr>
+                <w:sz w:val="28"/>
+                <w:szCs w:val="28"/>
+              </w:rPr>
+              <w:t>terminaAcquisto</w:t>
+            </w:r>
+            <w:proofErr w:type="spellEnd"/>
+            <w:r>
+              <w:rPr>
+                <w:sz w:val="28"/>
+                <w:szCs w:val="28"/>
+              </w:rPr>
+              <w:t>()</w:t>
             </w:r>
           </w:p>
         </w:tc>
@@ -6202,7 +6858,23 @@
                 <w:sz w:val="28"/>
                 <w:szCs w:val="28"/>
               </w:rPr>
-              <w:t>È stata inizializzata un’istanza di Ordine denominata “ordineCorrente”</w:t>
+              <w:t>È stata inizializzata un’istanza di Ordine denominata “</w:t>
+            </w:r>
+            <w:proofErr w:type="spellStart"/>
+            <w:r>
+              <w:rPr>
+                <w:sz w:val="28"/>
+                <w:szCs w:val="28"/>
+              </w:rPr>
+              <w:t>ordineCorrente</w:t>
+            </w:r>
+            <w:proofErr w:type="spellEnd"/>
+            <w:r>
+              <w:rPr>
+                <w:sz w:val="28"/>
+                <w:szCs w:val="28"/>
+              </w:rPr>
+              <w:t>”</w:t>
             </w:r>
           </w:p>
           <w:p>
@@ -6223,7 +6895,23 @@
                 <w:sz w:val="28"/>
                 <w:szCs w:val="28"/>
               </w:rPr>
-              <w:t>L’istanza “ordineCorrente” è stata associata a Cliente mediante la relazione “effettua”</w:t>
+              <w:t>L’istanza “</w:t>
+            </w:r>
+            <w:proofErr w:type="spellStart"/>
+            <w:r>
+              <w:rPr>
+                <w:sz w:val="28"/>
+                <w:szCs w:val="28"/>
+              </w:rPr>
+              <w:t>ordineCorrente</w:t>
+            </w:r>
+            <w:proofErr w:type="spellEnd"/>
+            <w:r>
+              <w:rPr>
+                <w:sz w:val="28"/>
+                <w:szCs w:val="28"/>
+              </w:rPr>
+              <w:t>” è stata associata a Cliente mediante la relazione “effettua”</w:t>
             </w:r>
           </w:p>
           <w:p>
@@ -6244,7 +6932,23 @@
                 <w:sz w:val="28"/>
                 <w:szCs w:val="28"/>
               </w:rPr>
-              <w:t xml:space="preserve">Gli attributi di “ordineCorrente” sono stati </w:t>
+              <w:t>Gli attributi di “</w:t>
+            </w:r>
+            <w:proofErr w:type="spellStart"/>
+            <w:r>
+              <w:rPr>
+                <w:sz w:val="28"/>
+                <w:szCs w:val="28"/>
+              </w:rPr>
+              <w:t>ordineCorrente</w:t>
+            </w:r>
+            <w:proofErr w:type="spellEnd"/>
+            <w:r>
+              <w:rPr>
+                <w:sz w:val="28"/>
+                <w:szCs w:val="28"/>
+              </w:rPr>
+              <w:t xml:space="preserve">” sono stati </w:t>
             </w:r>
             <w:r>
               <w:rPr>
@@ -6293,7 +6997,15 @@
                 <w:sz w:val="28"/>
                 <w:szCs w:val="28"/>
               </w:rPr>
-              <w:t>” denominato “listaComponenti</w:t>
+              <w:t>” denominato “</w:t>
+            </w:r>
+            <w:proofErr w:type="spellStart"/>
+            <w:r>
+              <w:rPr>
+                <w:sz w:val="28"/>
+                <w:szCs w:val="28"/>
+              </w:rPr>
+              <w:t>listaComponenti</w:t>
             </w:r>
             <w:r>
               <w:rPr>
@@ -6302,6 +7014,7 @@
               </w:rPr>
               <w:t>Ordine</w:t>
             </w:r>
+            <w:proofErr w:type="spellEnd"/>
             <w:r>
               <w:rPr>
                 <w:sz w:val="28"/>
@@ -6314,7 +7027,23 @@
                 <w:sz w:val="28"/>
                 <w:szCs w:val="28"/>
               </w:rPr>
-              <w:t>di “listaComponentiCarrello”.</w:t>
+              <w:t>di “</w:t>
+            </w:r>
+            <w:proofErr w:type="spellStart"/>
+            <w:r>
+              <w:rPr>
+                <w:sz w:val="28"/>
+                <w:szCs w:val="28"/>
+              </w:rPr>
+              <w:t>listaComponentiCarrello</w:t>
+            </w:r>
+            <w:proofErr w:type="spellEnd"/>
+            <w:r>
+              <w:rPr>
+                <w:sz w:val="28"/>
+                <w:szCs w:val="28"/>
+              </w:rPr>
+              <w:t>”.</w:t>
             </w:r>
           </w:p>
         </w:tc>
@@ -6379,6 +7108,7 @@
               </w:rPr>
               <w:t xml:space="preserve">CO6: </w:t>
             </w:r>
+            <w:proofErr w:type="spellStart"/>
             <w:r>
               <w:rPr>
                 <w:b/>
@@ -6387,6 +7117,7 @@
               </w:rPr>
               <w:t>selezionaModalitáDiPagamento</w:t>
             </w:r>
+            <w:proofErr w:type="spellEnd"/>
           </w:p>
         </w:tc>
       </w:tr>
@@ -6425,12 +7156,21 @@
                 <w:szCs w:val="28"/>
               </w:rPr>
             </w:pPr>
-            <w:r>
-              <w:rPr>
-                <w:sz w:val="28"/>
-                <w:szCs w:val="28"/>
-              </w:rPr>
-              <w:t>selezionaModalitáDiPagamento()</w:t>
+            <w:proofErr w:type="spellStart"/>
+            <w:r>
+              <w:rPr>
+                <w:sz w:val="28"/>
+                <w:szCs w:val="28"/>
+              </w:rPr>
+              <w:t>selezionaModalitáDiPagamento</w:t>
+            </w:r>
+            <w:proofErr w:type="spellEnd"/>
+            <w:r>
+              <w:rPr>
+                <w:sz w:val="28"/>
+                <w:szCs w:val="28"/>
+              </w:rPr>
+              <w:t>()</w:t>
             </w:r>
           </w:p>
         </w:tc>
@@ -6590,7 +7330,23 @@
                 <w:sz w:val="28"/>
                 <w:szCs w:val="28"/>
               </w:rPr>
-              <w:t>di “ordineCorrente” sono stati modificati mediante i valori forniti dall’utente.</w:t>
+              <w:t>di “</w:t>
+            </w:r>
+            <w:proofErr w:type="spellStart"/>
+            <w:r>
+              <w:rPr>
+                <w:sz w:val="28"/>
+                <w:szCs w:val="28"/>
+              </w:rPr>
+              <w:t>ordineCorrente</w:t>
+            </w:r>
+            <w:proofErr w:type="spellEnd"/>
+            <w:r>
+              <w:rPr>
+                <w:sz w:val="28"/>
+                <w:szCs w:val="28"/>
+              </w:rPr>
+              <w:t>” sono stati modificati mediante i valori forniti dall’utente.</w:t>
             </w:r>
           </w:p>
           <w:p>
@@ -6611,7 +7367,23 @@
                 <w:sz w:val="28"/>
                 <w:szCs w:val="28"/>
               </w:rPr>
-              <w:t>Il Sistema mantiene in memoria l’istanza “ordineCorrente”</w:t>
+              <w:t>Il Sistema mantiene in memoria l’istanza “</w:t>
+            </w:r>
+            <w:proofErr w:type="spellStart"/>
+            <w:r>
+              <w:rPr>
+                <w:sz w:val="28"/>
+                <w:szCs w:val="28"/>
+              </w:rPr>
+              <w:t>ordineCorrente</w:t>
+            </w:r>
+            <w:proofErr w:type="spellEnd"/>
+            <w:r>
+              <w:rPr>
+                <w:sz w:val="28"/>
+                <w:szCs w:val="28"/>
+              </w:rPr>
+              <w:t>”</w:t>
             </w:r>
           </w:p>
         </w:tc>
@@ -6702,6 +7474,7 @@
               </w:rPr>
               <w:t xml:space="preserve">CO1: </w:t>
             </w:r>
+            <w:proofErr w:type="spellStart"/>
             <w:r>
               <w:rPr>
                 <w:b/>
@@ -6710,6 +7483,7 @@
               </w:rPr>
               <w:t>richiediRegistrazione</w:t>
             </w:r>
+            <w:proofErr w:type="spellEnd"/>
           </w:p>
         </w:tc>
       </w:tr>
@@ -6748,12 +7522,21 @@
                 <w:szCs w:val="28"/>
               </w:rPr>
             </w:pPr>
-            <w:r>
-              <w:rPr>
-                <w:sz w:val="28"/>
-                <w:szCs w:val="28"/>
-              </w:rPr>
-              <w:t>richiediRegistrazione()</w:t>
+            <w:proofErr w:type="spellStart"/>
+            <w:r>
+              <w:rPr>
+                <w:sz w:val="28"/>
+                <w:szCs w:val="28"/>
+              </w:rPr>
+              <w:t>richiediRegistrazione</w:t>
+            </w:r>
+            <w:proofErr w:type="spellEnd"/>
+            <w:r>
+              <w:rPr>
+                <w:sz w:val="28"/>
+                <w:szCs w:val="28"/>
+              </w:rPr>
+              <w:t>()</w:t>
             </w:r>
           </w:p>
         </w:tc>
@@ -6899,7 +7682,23 @@
                 <w:sz w:val="28"/>
                 <w:szCs w:val="28"/>
               </w:rPr>
-              <w:t>Viene inizializzata un’istanza di Cliente detta “clienteR” mediante l’associazione di Cliente con SistemaPCReady chiamata “registra”</w:t>
+              <w:t>Viene inizializzata un’istanza di Cliente detta “</w:t>
+            </w:r>
+            <w:proofErr w:type="spellStart"/>
+            <w:r>
+              <w:rPr>
+                <w:sz w:val="28"/>
+                <w:szCs w:val="28"/>
+              </w:rPr>
+              <w:t>clienteR</w:t>
+            </w:r>
+            <w:proofErr w:type="spellEnd"/>
+            <w:r>
+              <w:rPr>
+                <w:sz w:val="28"/>
+                <w:szCs w:val="28"/>
+              </w:rPr>
+              <w:t>” mediante l’associazione di Cliente con SistemaPCReady chiamata “registra”</w:t>
             </w:r>
           </w:p>
         </w:tc>
@@ -6978,6 +7777,7 @@
               </w:rPr>
               <w:t xml:space="preserve">: </w:t>
             </w:r>
+            <w:proofErr w:type="spellStart"/>
             <w:r>
               <w:rPr>
                 <w:b/>
@@ -6994,6 +7794,7 @@
               </w:rPr>
               <w:t>atiUtente</w:t>
             </w:r>
+            <w:proofErr w:type="spellEnd"/>
           </w:p>
         </w:tc>
       </w:tr>
@@ -7032,12 +7833,21 @@
                 <w:szCs w:val="28"/>
               </w:rPr>
             </w:pPr>
-            <w:r>
-              <w:rPr>
-                <w:sz w:val="28"/>
-                <w:szCs w:val="28"/>
-              </w:rPr>
-              <w:t>datiUtente()</w:t>
+            <w:proofErr w:type="spellStart"/>
+            <w:r>
+              <w:rPr>
+                <w:sz w:val="28"/>
+                <w:szCs w:val="28"/>
+              </w:rPr>
+              <w:t>datiUtente</w:t>
+            </w:r>
+            <w:proofErr w:type="spellEnd"/>
+            <w:r>
+              <w:rPr>
+                <w:sz w:val="28"/>
+                <w:szCs w:val="28"/>
+              </w:rPr>
+              <w:t>()</w:t>
             </w:r>
           </w:p>
         </w:tc>
@@ -7139,7 +7949,23 @@
                 <w:sz w:val="28"/>
                 <w:szCs w:val="28"/>
               </w:rPr>
-              <w:t>È stata inizializzata un’istanza di Cliente detta “clienteR”</w:t>
+              <w:t>È stata inizializzata un’istanza di Cliente detta “</w:t>
+            </w:r>
+            <w:proofErr w:type="spellStart"/>
+            <w:r>
+              <w:rPr>
+                <w:sz w:val="28"/>
+                <w:szCs w:val="28"/>
+              </w:rPr>
+              <w:t>clienteR</w:t>
+            </w:r>
+            <w:proofErr w:type="spellEnd"/>
+            <w:r>
+              <w:rPr>
+                <w:sz w:val="28"/>
+                <w:szCs w:val="28"/>
+              </w:rPr>
+              <w:t>”</w:t>
             </w:r>
           </w:p>
         </w:tc>
@@ -7190,7 +8016,23 @@
                 <w:sz w:val="28"/>
                 <w:szCs w:val="28"/>
               </w:rPr>
-              <w:t>Gli attributi di clienteR sono stati aggiornati mediante i dati forniti dall’utente</w:t>
+              <w:t xml:space="preserve">Gli attributi di </w:t>
+            </w:r>
+            <w:proofErr w:type="spellStart"/>
+            <w:r>
+              <w:rPr>
+                <w:sz w:val="28"/>
+                <w:szCs w:val="28"/>
+              </w:rPr>
+              <w:t>clienteR</w:t>
+            </w:r>
+            <w:proofErr w:type="spellEnd"/>
+            <w:r>
+              <w:rPr>
+                <w:sz w:val="28"/>
+                <w:szCs w:val="28"/>
+              </w:rPr>
+              <w:t xml:space="preserve"> sono stati aggiornati mediante i dati forniti dall’utente</w:t>
             </w:r>
           </w:p>
           <w:p>
@@ -7211,7 +8053,23 @@
                 <w:sz w:val="28"/>
                 <w:szCs w:val="28"/>
               </w:rPr>
-              <w:t>Il Sistema mantiene in memoria l’istanza “clienteR”</w:t>
+              <w:t>Il Sistema mantiene in memoria l’istanza “</w:t>
+            </w:r>
+            <w:proofErr w:type="spellStart"/>
+            <w:r>
+              <w:rPr>
+                <w:sz w:val="28"/>
+                <w:szCs w:val="28"/>
+              </w:rPr>
+              <w:t>clienteR</w:t>
+            </w:r>
+            <w:proofErr w:type="spellEnd"/>
+            <w:r>
+              <w:rPr>
+                <w:sz w:val="28"/>
+                <w:szCs w:val="28"/>
+              </w:rPr>
+              <w:t>”</w:t>
             </w:r>
           </w:p>
         </w:tc>
@@ -7301,6 +8159,7 @@
               </w:rPr>
               <w:t xml:space="preserve">CO1: </w:t>
             </w:r>
+            <w:proofErr w:type="spellStart"/>
             <w:r>
               <w:rPr>
                 <w:b/>
@@ -7309,6 +8168,7 @@
               </w:rPr>
               <w:t>effettuaLogin</w:t>
             </w:r>
+            <w:proofErr w:type="spellEnd"/>
           </w:p>
         </w:tc>
       </w:tr>
@@ -7347,12 +8207,21 @@
                 <w:szCs w:val="28"/>
               </w:rPr>
             </w:pPr>
-            <w:r>
-              <w:rPr>
-                <w:sz w:val="28"/>
-                <w:szCs w:val="28"/>
-              </w:rPr>
-              <w:t>effettuaLogin()</w:t>
+            <w:proofErr w:type="spellStart"/>
+            <w:r>
+              <w:rPr>
+                <w:sz w:val="28"/>
+                <w:szCs w:val="28"/>
+              </w:rPr>
+              <w:t>effettuaLogin</w:t>
+            </w:r>
+            <w:proofErr w:type="spellEnd"/>
+            <w:r>
+              <w:rPr>
+                <w:sz w:val="28"/>
+                <w:szCs w:val="28"/>
+              </w:rPr>
+              <w:t>()</w:t>
             </w:r>
           </w:p>
         </w:tc>
@@ -7506,7 +8375,39 @@
                 <w:sz w:val="28"/>
                 <w:szCs w:val="28"/>
               </w:rPr>
-              <w:t>È stata inizializzata un’istanza di Cliente “clienteCorrente” o di Amministratore “amministratoreCorrente”, in base alla corrispondenza trovata con i valori forniti.</w:t>
+              <w:t>È stata inizializzata un’istanza di Cliente “</w:t>
+            </w:r>
+            <w:proofErr w:type="spellStart"/>
+            <w:r>
+              <w:rPr>
+                <w:sz w:val="28"/>
+                <w:szCs w:val="28"/>
+              </w:rPr>
+              <w:t>clienteCorrente</w:t>
+            </w:r>
+            <w:proofErr w:type="spellEnd"/>
+            <w:r>
+              <w:rPr>
+                <w:sz w:val="28"/>
+                <w:szCs w:val="28"/>
+              </w:rPr>
+              <w:t>” o di Amministratore “</w:t>
+            </w:r>
+            <w:proofErr w:type="spellStart"/>
+            <w:r>
+              <w:rPr>
+                <w:sz w:val="28"/>
+                <w:szCs w:val="28"/>
+              </w:rPr>
+              <w:t>amministratoreCorrente</w:t>
+            </w:r>
+            <w:proofErr w:type="spellEnd"/>
+            <w:r>
+              <w:rPr>
+                <w:sz w:val="28"/>
+                <w:szCs w:val="28"/>
+              </w:rPr>
+              <w:t>”, in base alla corrispondenza trovata con i valori forniti.</w:t>
             </w:r>
           </w:p>
         </w:tc>
@@ -7597,6 +8498,7 @@
               </w:rPr>
               <w:t xml:space="preserve">CO1: </w:t>
             </w:r>
+            <w:proofErr w:type="spellStart"/>
             <w:r>
               <w:rPr>
                 <w:b/>
@@ -7605,6 +8507,7 @@
               </w:rPr>
               <w:t>rimuoviComponente</w:t>
             </w:r>
+            <w:proofErr w:type="spellEnd"/>
           </w:p>
         </w:tc>
       </w:tr>
@@ -7643,6 +8546,7 @@
                 <w:szCs w:val="28"/>
               </w:rPr>
             </w:pPr>
+            <w:proofErr w:type="spellStart"/>
             <w:r>
               <w:rPr>
                 <w:sz w:val="28"/>
@@ -7650,6 +8554,7 @@
               </w:rPr>
               <w:t>rimuoviComponente</w:t>
             </w:r>
+            <w:proofErr w:type="spellEnd"/>
             <w:r>
               <w:rPr>
                 <w:sz w:val="28"/>
@@ -7772,7 +8677,23 @@
                 <w:sz w:val="28"/>
                 <w:szCs w:val="28"/>
               </w:rPr>
-              <w:t>È stata inizializzata un’istanza “amministratoreCorrente” di classe “Amministratore”, ovvero un amministratore deve essere stato autenticato</w:t>
+              <w:t>È stata inizializzata un’istanza “</w:t>
+            </w:r>
+            <w:proofErr w:type="spellStart"/>
+            <w:r>
+              <w:rPr>
+                <w:sz w:val="28"/>
+                <w:szCs w:val="28"/>
+              </w:rPr>
+              <w:t>amministratoreCorrente</w:t>
+            </w:r>
+            <w:proofErr w:type="spellEnd"/>
+            <w:r>
+              <w:rPr>
+                <w:sz w:val="28"/>
+                <w:szCs w:val="28"/>
+              </w:rPr>
+              <w:t>” di classe “Amministratore”, ovvero un amministratore deve essere stato autenticato</w:t>
             </w:r>
           </w:p>
         </w:tc>
@@ -7833,12 +8754,52 @@
               <w:t>eliminata un’istanza di Componente in base alla corrispondenza con l’identificativo fornito</w:t>
             </w:r>
           </w:p>
+          <w:p>
+            <w:pPr>
+              <w:pStyle w:val="Paragrafoelenco"/>
+              <w:numPr>
+                <w:ilvl w:val="0"/>
+                <w:numId w:val="4"/>
+              </w:numPr>
+              <w:spacing w:after="0" w:line="240" w:lineRule="auto"/>
+              <w:rPr>
+                <w:sz w:val="28"/>
+                <w:szCs w:val="28"/>
+              </w:rPr>
+            </w:pPr>
+            <w:r>
+              <w:rPr>
+                <w:sz w:val="28"/>
+                <w:szCs w:val="28"/>
+              </w:rPr>
+              <w:t>È stata aggiornato l’attributo “</w:t>
+            </w:r>
+            <w:proofErr w:type="spellStart"/>
+            <w:r>
+              <w:rPr>
+                <w:sz w:val="28"/>
+                <w:szCs w:val="28"/>
+              </w:rPr>
+              <w:t>mappaComponenti</w:t>
+            </w:r>
+            <w:proofErr w:type="spellEnd"/>
+            <w:r>
+              <w:rPr>
+                <w:sz w:val="28"/>
+                <w:szCs w:val="28"/>
+              </w:rPr>
+              <w:t>” della classe Catalogo</w:t>
+            </w:r>
+          </w:p>
         </w:tc>
       </w:tr>
     </w:tbl>
     <w:p/>
     <w:p/>
-    <w:p/>
+    <w:p>
+      <w:bookmarkStart w:id="0" w:name="_GoBack"/>
+      <w:bookmarkEnd w:id="0"/>
+    </w:p>
     <w:p/>
     <w:p>
       <w:pPr>
@@ -7923,6 +8884,7 @@
               </w:rPr>
               <w:t xml:space="preserve">CO1: </w:t>
             </w:r>
+            <w:proofErr w:type="spellStart"/>
             <w:r>
               <w:rPr>
                 <w:b/>
@@ -7931,6 +8893,7 @@
               </w:rPr>
               <w:t>modificaOrdine</w:t>
             </w:r>
+            <w:proofErr w:type="spellEnd"/>
           </w:p>
         </w:tc>
       </w:tr>
@@ -7969,19 +8932,21 @@
                 <w:szCs w:val="28"/>
               </w:rPr>
             </w:pPr>
-            <w:r>
-              <w:rPr>
-                <w:sz w:val="28"/>
-                <w:szCs w:val="28"/>
-              </w:rPr>
-              <w:t xml:space="preserve">modificaOrdine </w:t>
-            </w:r>
-            <w:r>
-              <w:rPr>
-                <w:sz w:val="28"/>
-                <w:szCs w:val="28"/>
-              </w:rPr>
-              <w:t>()</w:t>
+            <w:proofErr w:type="spellStart"/>
+            <w:r>
+              <w:rPr>
+                <w:sz w:val="28"/>
+                <w:szCs w:val="28"/>
+              </w:rPr>
+              <w:t>modificaOrdine</w:t>
+            </w:r>
+            <w:proofErr w:type="spellEnd"/>
+            <w:r>
+              <w:rPr>
+                <w:sz w:val="28"/>
+                <w:szCs w:val="28"/>
+              </w:rPr>
+              <w:t xml:space="preserve"> ()</w:t>
             </w:r>
           </w:p>
         </w:tc>
@@ -8027,28 +8992,7 @@
                 <w:sz w:val="28"/>
                 <w:szCs w:val="28"/>
               </w:rPr>
-              <w:t>Caso d’uso UC</w:t>
-            </w:r>
-            <w:r>
-              <w:rPr>
-                <w:sz w:val="28"/>
-                <w:szCs w:val="28"/>
-              </w:rPr>
-              <w:t>10</w:t>
-            </w:r>
-            <w:r>
-              <w:rPr>
-                <w:sz w:val="28"/>
-                <w:szCs w:val="28"/>
-              </w:rPr>
-              <w:t xml:space="preserve">: </w:t>
-            </w:r>
-            <w:r>
-              <w:rPr>
-                <w:sz w:val="28"/>
-                <w:szCs w:val="28"/>
-              </w:rPr>
-              <w:t>Modifica ordine</w:t>
+              <w:t>Caso d’uso UC10: Modifica ordine</w:t>
             </w:r>
           </w:p>
         </w:tc>
@@ -8100,47 +9044,21 @@
               </w:rPr>
               <w:t>È stata inizializzata un’istanza “</w:t>
             </w:r>
-            <w:r>
-              <w:rPr>
-                <w:sz w:val="28"/>
-                <w:szCs w:val="28"/>
-              </w:rPr>
-              <w:t>cliente</w:t>
-            </w:r>
-            <w:r>
-              <w:rPr>
-                <w:sz w:val="28"/>
-                <w:szCs w:val="28"/>
-              </w:rPr>
-              <w:t>Corrente” di classe “</w:t>
-            </w:r>
-            <w:r>
-              <w:rPr>
-                <w:sz w:val="28"/>
-                <w:szCs w:val="28"/>
-              </w:rPr>
-              <w:t>Cliente</w:t>
-            </w:r>
-            <w:r>
-              <w:rPr>
-                <w:sz w:val="28"/>
-                <w:szCs w:val="28"/>
-              </w:rPr>
-              <w:t xml:space="preserve">”, ovvero un </w:t>
-            </w:r>
-            <w:r>
-              <w:rPr>
-                <w:sz w:val="28"/>
-                <w:szCs w:val="28"/>
-              </w:rPr>
-              <w:t xml:space="preserve">cliente </w:t>
-            </w:r>
-            <w:r>
-              <w:rPr>
-                <w:sz w:val="28"/>
-                <w:szCs w:val="28"/>
-              </w:rPr>
-              <w:t>deve essere stato autenticato</w:t>
+            <w:proofErr w:type="spellStart"/>
+            <w:r>
+              <w:rPr>
+                <w:sz w:val="28"/>
+                <w:szCs w:val="28"/>
+              </w:rPr>
+              <w:t>clienteCorrente</w:t>
+            </w:r>
+            <w:proofErr w:type="spellEnd"/>
+            <w:r>
+              <w:rPr>
+                <w:sz w:val="28"/>
+                <w:szCs w:val="28"/>
+              </w:rPr>
+              <w:t>” di classe “Cliente”, ovvero un cliente deve essere stato autenticato</w:t>
             </w:r>
           </w:p>
         </w:tc>
@@ -8191,8 +9109,33 @@
                 <w:sz w:val="28"/>
                 <w:szCs w:val="28"/>
               </w:rPr>
-              <w:t>È stata inizializzata una lista di “Ordine” detta “listaOrdini” in base all’attributo id di clienteCorrente</w:t>
-            </w:r>
+              <w:t>È stata inizializzata una lista di “Ordine” detta “</w:t>
+            </w:r>
+            <w:proofErr w:type="spellStart"/>
+            <w:r>
+              <w:rPr>
+                <w:sz w:val="28"/>
+                <w:szCs w:val="28"/>
+              </w:rPr>
+              <w:t>listaOrdini</w:t>
+            </w:r>
+            <w:proofErr w:type="spellEnd"/>
+            <w:r>
+              <w:rPr>
+                <w:sz w:val="28"/>
+                <w:szCs w:val="28"/>
+              </w:rPr>
+              <w:t xml:space="preserve">” in base all’attributo id di </w:t>
+            </w:r>
+            <w:proofErr w:type="spellStart"/>
+            <w:r>
+              <w:rPr>
+                <w:sz w:val="28"/>
+                <w:szCs w:val="28"/>
+              </w:rPr>
+              <w:t>clienteCorrente</w:t>
+            </w:r>
+            <w:proofErr w:type="spellEnd"/>
           </w:p>
         </w:tc>
       </w:tr>
@@ -8278,6 +9221,7 @@
               </w:rPr>
               <w:t xml:space="preserve">: </w:t>
             </w:r>
+            <w:proofErr w:type="spellStart"/>
             <w:r>
               <w:rPr>
                 <w:b/>
@@ -8286,6 +9230,7 @@
               </w:rPr>
               <w:t>aggiornaInformazioni</w:t>
             </w:r>
+            <w:proofErr w:type="spellEnd"/>
           </w:p>
         </w:tc>
       </w:tr>
@@ -8324,12 +9269,21 @@
                 <w:szCs w:val="28"/>
               </w:rPr>
             </w:pPr>
-            <w:r>
-              <w:rPr>
-                <w:sz w:val="28"/>
-                <w:szCs w:val="28"/>
-              </w:rPr>
-              <w:t xml:space="preserve">aggiornaInformazioni </w:t>
+            <w:proofErr w:type="spellStart"/>
+            <w:r>
+              <w:rPr>
+                <w:sz w:val="28"/>
+                <w:szCs w:val="28"/>
+              </w:rPr>
+              <w:t>aggiornaInformazioni</w:t>
+            </w:r>
+            <w:proofErr w:type="spellEnd"/>
+            <w:r>
+              <w:rPr>
+                <w:sz w:val="28"/>
+                <w:szCs w:val="28"/>
+              </w:rPr>
+              <w:t xml:space="preserve"> </w:t>
             </w:r>
             <w:r>
               <w:rPr>
@@ -8382,28 +9336,7 @@
                 <w:sz w:val="28"/>
                 <w:szCs w:val="28"/>
               </w:rPr>
-              <w:t>Caso d’uso UC</w:t>
-            </w:r>
-            <w:r>
-              <w:rPr>
-                <w:sz w:val="28"/>
-                <w:szCs w:val="28"/>
-              </w:rPr>
-              <w:t>10</w:t>
-            </w:r>
-            <w:r>
-              <w:rPr>
-                <w:sz w:val="28"/>
-                <w:szCs w:val="28"/>
-              </w:rPr>
-              <w:t xml:space="preserve">: </w:t>
-            </w:r>
-            <w:r>
-              <w:rPr>
-                <w:sz w:val="28"/>
-                <w:szCs w:val="28"/>
-              </w:rPr>
-              <w:t>Modifica ordine</w:t>
+              <w:t>Caso d’uso UC10: Modifica ordine</w:t>
             </w:r>
           </w:p>
         </w:tc>
@@ -8453,23 +9386,23 @@
                 <w:sz w:val="28"/>
                 <w:szCs w:val="28"/>
               </w:rPr>
-              <w:t>È stata inizializzata una</w:t>
-            </w:r>
-            <w:bookmarkStart w:id="0" w:name="_GoBack"/>
-            <w:bookmarkEnd w:id="0"/>
-            <w:r>
-              <w:rPr>
-                <w:sz w:val="28"/>
-                <w:szCs w:val="28"/>
-              </w:rPr>
-              <w:t xml:space="preserve"> lista di “Ordine”</w:t>
-            </w:r>
-            <w:r>
-              <w:rPr>
-                <w:sz w:val="28"/>
-                <w:szCs w:val="28"/>
-              </w:rPr>
-              <w:t xml:space="preserve"> detta “listaOrdini”</w:t>
+              <w:t>È stata inizializzata una lista di “Ordine” detta “</w:t>
+            </w:r>
+            <w:proofErr w:type="spellStart"/>
+            <w:r>
+              <w:rPr>
+                <w:sz w:val="28"/>
+                <w:szCs w:val="28"/>
+              </w:rPr>
+              <w:t>listaOrdini</w:t>
+            </w:r>
+            <w:proofErr w:type="spellEnd"/>
+            <w:r>
+              <w:rPr>
+                <w:sz w:val="28"/>
+                <w:szCs w:val="28"/>
+              </w:rPr>
+              <w:t>”</w:t>
             </w:r>
           </w:p>
         </w:tc>
@@ -10075,7 +11008,7 @@
 </file>
 
 <file path=customXml/itemProps1.xml><?xml version="1.0" encoding="utf-8"?>
-<ds:datastoreItem xmlns:ds="http://schemas.openxmlformats.org/officeDocument/2006/customXml" ds:itemID="{67748AF6-8047-4D4C-9DD0-71859B68408E}">
+<ds:datastoreItem xmlns:ds="http://schemas.openxmlformats.org/officeDocument/2006/customXml" ds:itemID="{FE70B43C-BE3F-4A6B-8173-8EFDB75BF32B}">
   <ds:schemaRefs>
     <ds:schemaRef ds:uri="http://schemas.openxmlformats.org/officeDocument/2006/bibliography"/>
   </ds:schemaRefs>

</xml_diff>

<commit_message>
Fix astah UC10, implementazione UC8 e UC9
</commit_message>
<xml_diff>
--- a/ITERAZIONE 4/SSD e CONTRATTI/Contratti delle Operazioni.docx
+++ b/ITERAZIONE 4/SSD e CONTRATTI/Contratti delle Operazioni.docx
@@ -8075,8 +8075,6 @@
         </w:tc>
       </w:tr>
     </w:tbl>
-    <w:p/>
-    <w:p/>
     <w:p>
       <w:pPr>
         <w:rPr>
@@ -8093,6 +8091,7 @@
           <w:sz w:val="48"/>
           <w:szCs w:val="48"/>
         </w:rPr>
+        <w:lastRenderedPageBreak/>
         <w:t>UC</w:t>
       </w:r>
       <w:r>
@@ -8796,10 +8795,8 @@
     </w:tbl>
     <w:p/>
     <w:p/>
-    <w:p>
-      <w:bookmarkStart w:id="0" w:name="_GoBack"/>
-      <w:bookmarkEnd w:id="0"/>
-    </w:p>
+    <w:p/>
+    <w:p/>
     <w:p/>
     <w:p>
       <w:pPr>
@@ -8827,6 +8824,780 @@
           <w:sz w:val="48"/>
           <w:szCs w:val="48"/>
         </w:rPr>
+        <w:t>9</w:t>
+      </w:r>
+    </w:p>
+    <w:tbl>
+      <w:tblPr>
+        <w:tblStyle w:val="Grigliatabella"/>
+        <w:tblW w:w="0" w:type="auto"/>
+        <w:tblLook w:val="04A0" w:firstRow="1" w:lastRow="0" w:firstColumn="1" w:lastColumn="0" w:noHBand="0" w:noVBand="1"/>
+      </w:tblPr>
+      <w:tblGrid>
+        <w:gridCol w:w="1979"/>
+        <w:gridCol w:w="7643"/>
+      </w:tblGrid>
+      <w:tr>
+        <w:tc>
+          <w:tcPr>
+            <w:tcW w:w="1979" w:type="dxa"/>
+            <w:shd w:val="clear" w:color="auto" w:fill="E7E6E6" w:themeFill="background2"/>
+          </w:tcPr>
+          <w:p>
+            <w:pPr>
+              <w:rPr>
+                <w:b/>
+                <w:sz w:val="28"/>
+                <w:szCs w:val="28"/>
+              </w:rPr>
+            </w:pPr>
+            <w:r>
+              <w:rPr>
+                <w:b/>
+                <w:sz w:val="28"/>
+                <w:szCs w:val="28"/>
+              </w:rPr>
+              <w:t>Nome del contratto</w:t>
+            </w:r>
+          </w:p>
+        </w:tc>
+        <w:tc>
+          <w:tcPr>
+            <w:tcW w:w="7643" w:type="dxa"/>
+          </w:tcPr>
+          <w:p>
+            <w:pPr>
+              <w:rPr>
+                <w:b/>
+                <w:sz w:val="28"/>
+                <w:szCs w:val="28"/>
+              </w:rPr>
+            </w:pPr>
+            <w:r>
+              <w:rPr>
+                <w:b/>
+                <w:sz w:val="28"/>
+                <w:szCs w:val="28"/>
+              </w:rPr>
+              <w:t xml:space="preserve">CO1: </w:t>
+            </w:r>
+            <w:proofErr w:type="spellStart"/>
+            <w:r>
+              <w:rPr>
+                <w:b/>
+                <w:sz w:val="28"/>
+                <w:szCs w:val="28"/>
+              </w:rPr>
+              <w:t>selezionaComponente</w:t>
+            </w:r>
+            <w:proofErr w:type="spellEnd"/>
+          </w:p>
+        </w:tc>
+      </w:tr>
+      <w:tr>
+        <w:tc>
+          <w:tcPr>
+            <w:tcW w:w="1979" w:type="dxa"/>
+            <w:shd w:val="clear" w:color="auto" w:fill="E7E6E6" w:themeFill="background2"/>
+          </w:tcPr>
+          <w:p>
+            <w:pPr>
+              <w:rPr>
+                <w:b/>
+                <w:sz w:val="28"/>
+                <w:szCs w:val="28"/>
+              </w:rPr>
+            </w:pPr>
+            <w:r>
+              <w:rPr>
+                <w:b/>
+                <w:sz w:val="28"/>
+                <w:szCs w:val="28"/>
+              </w:rPr>
+              <w:t>Operazione</w:t>
+            </w:r>
+          </w:p>
+        </w:tc>
+        <w:tc>
+          <w:tcPr>
+            <w:tcW w:w="7643" w:type="dxa"/>
+          </w:tcPr>
+          <w:p>
+            <w:pPr>
+              <w:rPr>
+                <w:sz w:val="28"/>
+                <w:szCs w:val="28"/>
+              </w:rPr>
+            </w:pPr>
+            <w:proofErr w:type="spellStart"/>
+            <w:r>
+              <w:rPr>
+                <w:sz w:val="28"/>
+                <w:szCs w:val="28"/>
+              </w:rPr>
+              <w:t>selezionaComponente</w:t>
+            </w:r>
+            <w:proofErr w:type="spellEnd"/>
+            <w:r>
+              <w:rPr>
+                <w:sz w:val="28"/>
+                <w:szCs w:val="28"/>
+              </w:rPr>
+              <w:t>()</w:t>
+            </w:r>
+          </w:p>
+        </w:tc>
+      </w:tr>
+      <w:tr>
+        <w:tc>
+          <w:tcPr>
+            <w:tcW w:w="1979" w:type="dxa"/>
+            <w:shd w:val="clear" w:color="auto" w:fill="E7E6E6" w:themeFill="background2"/>
+          </w:tcPr>
+          <w:p>
+            <w:pPr>
+              <w:rPr>
+                <w:b/>
+                <w:sz w:val="28"/>
+                <w:szCs w:val="28"/>
+              </w:rPr>
+            </w:pPr>
+            <w:r>
+              <w:rPr>
+                <w:b/>
+                <w:sz w:val="28"/>
+                <w:szCs w:val="28"/>
+              </w:rPr>
+              <w:t>Riferimenti</w:t>
+            </w:r>
+          </w:p>
+        </w:tc>
+        <w:tc>
+          <w:tcPr>
+            <w:tcW w:w="7643" w:type="dxa"/>
+          </w:tcPr>
+          <w:p>
+            <w:pPr>
+              <w:rPr>
+                <w:sz w:val="28"/>
+                <w:szCs w:val="28"/>
+                <w:u w:val="single"/>
+              </w:rPr>
+            </w:pPr>
+            <w:r>
+              <w:rPr>
+                <w:sz w:val="28"/>
+                <w:szCs w:val="28"/>
+              </w:rPr>
+              <w:t>Caso d’uso UC</w:t>
+            </w:r>
+            <w:r>
+              <w:rPr>
+                <w:sz w:val="28"/>
+                <w:szCs w:val="28"/>
+              </w:rPr>
+              <w:t>9</w:t>
+            </w:r>
+            <w:r>
+              <w:rPr>
+                <w:sz w:val="28"/>
+                <w:szCs w:val="28"/>
+              </w:rPr>
+              <w:t xml:space="preserve">: </w:t>
+            </w:r>
+            <w:r>
+              <w:rPr>
+                <w:sz w:val="28"/>
+                <w:szCs w:val="28"/>
+              </w:rPr>
+              <w:t>Crea promozione</w:t>
+            </w:r>
+          </w:p>
+        </w:tc>
+      </w:tr>
+      <w:tr>
+        <w:tc>
+          <w:tcPr>
+            <w:tcW w:w="1979" w:type="dxa"/>
+            <w:shd w:val="clear" w:color="auto" w:fill="E7E6E6" w:themeFill="background2"/>
+          </w:tcPr>
+          <w:p>
+            <w:pPr>
+              <w:rPr>
+                <w:b/>
+                <w:sz w:val="28"/>
+                <w:szCs w:val="28"/>
+              </w:rPr>
+            </w:pPr>
+            <w:r>
+              <w:rPr>
+                <w:b/>
+                <w:sz w:val="28"/>
+                <w:szCs w:val="28"/>
+              </w:rPr>
+              <w:t>Pre-condizioni</w:t>
+            </w:r>
+          </w:p>
+        </w:tc>
+        <w:tc>
+          <w:tcPr>
+            <w:tcW w:w="7643" w:type="dxa"/>
+          </w:tcPr>
+          <w:p>
+            <w:pPr>
+              <w:pStyle w:val="Paragrafoelenco"/>
+              <w:numPr>
+                <w:ilvl w:val="0"/>
+                <w:numId w:val="4"/>
+              </w:numPr>
+              <w:rPr>
+                <w:sz w:val="28"/>
+                <w:szCs w:val="28"/>
+              </w:rPr>
+            </w:pPr>
+            <w:r>
+              <w:rPr>
+                <w:sz w:val="28"/>
+                <w:szCs w:val="28"/>
+              </w:rPr>
+              <w:t>È stata inizializzata un’istanza “</w:t>
+            </w:r>
+            <w:proofErr w:type="spellStart"/>
+            <w:r>
+              <w:rPr>
+                <w:sz w:val="28"/>
+                <w:szCs w:val="28"/>
+              </w:rPr>
+              <w:t>amministratoreCorrente</w:t>
+            </w:r>
+            <w:proofErr w:type="spellEnd"/>
+            <w:r>
+              <w:rPr>
+                <w:sz w:val="28"/>
+                <w:szCs w:val="28"/>
+              </w:rPr>
+              <w:t>” di classe “Amministratore”, ovvero un amministratore deve essere stato autenticato</w:t>
+            </w:r>
+          </w:p>
+        </w:tc>
+      </w:tr>
+      <w:tr>
+        <w:tc>
+          <w:tcPr>
+            <w:tcW w:w="1979" w:type="dxa"/>
+            <w:shd w:val="clear" w:color="auto" w:fill="E7E6E6" w:themeFill="background2"/>
+          </w:tcPr>
+          <w:p>
+            <w:pPr>
+              <w:rPr>
+                <w:b/>
+                <w:sz w:val="28"/>
+                <w:szCs w:val="28"/>
+              </w:rPr>
+            </w:pPr>
+            <w:r>
+              <w:rPr>
+                <w:b/>
+                <w:sz w:val="28"/>
+                <w:szCs w:val="28"/>
+              </w:rPr>
+              <w:t>Post-condizioni</w:t>
+            </w:r>
+          </w:p>
+        </w:tc>
+        <w:tc>
+          <w:tcPr>
+            <w:tcW w:w="7643" w:type="dxa"/>
+          </w:tcPr>
+          <w:p>
+            <w:pPr>
+              <w:pStyle w:val="Paragrafoelenco"/>
+              <w:numPr>
+                <w:ilvl w:val="0"/>
+                <w:numId w:val="4"/>
+              </w:numPr>
+              <w:spacing w:after="0" w:line="240" w:lineRule="auto"/>
+              <w:rPr>
+                <w:sz w:val="28"/>
+                <w:szCs w:val="28"/>
+              </w:rPr>
+            </w:pPr>
+            <w:r>
+              <w:rPr>
+                <w:sz w:val="28"/>
+                <w:szCs w:val="28"/>
+              </w:rPr>
+              <w:t xml:space="preserve">È stata </w:t>
+            </w:r>
+            <w:r>
+              <w:rPr>
+                <w:sz w:val="28"/>
+                <w:szCs w:val="28"/>
+              </w:rPr>
+              <w:t xml:space="preserve">recuperata </w:t>
+            </w:r>
+            <w:r>
+              <w:rPr>
+                <w:sz w:val="28"/>
+                <w:szCs w:val="28"/>
+              </w:rPr>
+              <w:t>un’istanza di Componente</w:t>
+            </w:r>
+            <w:r>
+              <w:rPr>
+                <w:sz w:val="28"/>
+                <w:szCs w:val="28"/>
+              </w:rPr>
+              <w:t xml:space="preserve"> “</w:t>
+            </w:r>
+            <w:proofErr w:type="spellStart"/>
+            <w:r>
+              <w:rPr>
+                <w:sz w:val="28"/>
+                <w:szCs w:val="28"/>
+              </w:rPr>
+              <w:t>comp</w:t>
+            </w:r>
+            <w:proofErr w:type="spellEnd"/>
+            <w:r>
+              <w:rPr>
+                <w:sz w:val="28"/>
+                <w:szCs w:val="28"/>
+              </w:rPr>
+              <w:t>”</w:t>
+            </w:r>
+            <w:r>
+              <w:rPr>
+                <w:sz w:val="28"/>
+                <w:szCs w:val="28"/>
+              </w:rPr>
+              <w:t xml:space="preserve"> in base alla corrispondenza con l’identificativo fornito</w:t>
+            </w:r>
+          </w:p>
+        </w:tc>
+      </w:tr>
+    </w:tbl>
+    <w:p/>
+    <w:p/>
+    <w:p/>
+    <w:p/>
+    <w:tbl>
+      <w:tblPr>
+        <w:tblStyle w:val="Grigliatabella"/>
+        <w:tblW w:w="0" w:type="auto"/>
+        <w:tblLook w:val="04A0" w:firstRow="1" w:lastRow="0" w:firstColumn="1" w:lastColumn="0" w:noHBand="0" w:noVBand="1"/>
+      </w:tblPr>
+      <w:tblGrid>
+        <w:gridCol w:w="1979"/>
+        <w:gridCol w:w="7643"/>
+      </w:tblGrid>
+      <w:tr>
+        <w:tc>
+          <w:tcPr>
+            <w:tcW w:w="1979" w:type="dxa"/>
+            <w:shd w:val="clear" w:color="auto" w:fill="E7E6E6" w:themeFill="background2"/>
+          </w:tcPr>
+          <w:p>
+            <w:pPr>
+              <w:rPr>
+                <w:b/>
+                <w:sz w:val="28"/>
+                <w:szCs w:val="28"/>
+              </w:rPr>
+            </w:pPr>
+            <w:r>
+              <w:rPr>
+                <w:b/>
+                <w:sz w:val="28"/>
+                <w:szCs w:val="28"/>
+              </w:rPr>
+              <w:t>Nome del contratto</w:t>
+            </w:r>
+          </w:p>
+        </w:tc>
+        <w:tc>
+          <w:tcPr>
+            <w:tcW w:w="7643" w:type="dxa"/>
+          </w:tcPr>
+          <w:p>
+            <w:pPr>
+              <w:rPr>
+                <w:b/>
+                <w:sz w:val="28"/>
+                <w:szCs w:val="28"/>
+              </w:rPr>
+            </w:pPr>
+            <w:r>
+              <w:rPr>
+                <w:b/>
+                <w:sz w:val="28"/>
+                <w:szCs w:val="28"/>
+              </w:rPr>
+              <w:t>CO</w:t>
+            </w:r>
+            <w:r>
+              <w:rPr>
+                <w:b/>
+                <w:sz w:val="28"/>
+                <w:szCs w:val="28"/>
+              </w:rPr>
+              <w:t>2</w:t>
+            </w:r>
+            <w:r>
+              <w:rPr>
+                <w:b/>
+                <w:sz w:val="28"/>
+                <w:szCs w:val="28"/>
+              </w:rPr>
+              <w:t xml:space="preserve">: </w:t>
+            </w:r>
+            <w:proofErr w:type="spellStart"/>
+            <w:r>
+              <w:rPr>
+                <w:b/>
+                <w:sz w:val="28"/>
+                <w:szCs w:val="28"/>
+              </w:rPr>
+              <w:t>setPromozione</w:t>
+            </w:r>
+            <w:proofErr w:type="spellEnd"/>
+          </w:p>
+        </w:tc>
+      </w:tr>
+      <w:tr>
+        <w:tc>
+          <w:tcPr>
+            <w:tcW w:w="1979" w:type="dxa"/>
+            <w:shd w:val="clear" w:color="auto" w:fill="E7E6E6" w:themeFill="background2"/>
+          </w:tcPr>
+          <w:p>
+            <w:pPr>
+              <w:rPr>
+                <w:b/>
+                <w:sz w:val="28"/>
+                <w:szCs w:val="28"/>
+              </w:rPr>
+            </w:pPr>
+            <w:r>
+              <w:rPr>
+                <w:b/>
+                <w:sz w:val="28"/>
+                <w:szCs w:val="28"/>
+              </w:rPr>
+              <w:t>Operazione</w:t>
+            </w:r>
+          </w:p>
+        </w:tc>
+        <w:tc>
+          <w:tcPr>
+            <w:tcW w:w="7643" w:type="dxa"/>
+          </w:tcPr>
+          <w:p>
+            <w:pPr>
+              <w:rPr>
+                <w:sz w:val="28"/>
+                <w:szCs w:val="28"/>
+              </w:rPr>
+            </w:pPr>
+            <w:proofErr w:type="spellStart"/>
+            <w:r>
+              <w:rPr>
+                <w:sz w:val="28"/>
+                <w:szCs w:val="28"/>
+              </w:rPr>
+              <w:t>setPromozione</w:t>
+            </w:r>
+            <w:proofErr w:type="spellEnd"/>
+            <w:r>
+              <w:rPr>
+                <w:sz w:val="28"/>
+                <w:szCs w:val="28"/>
+              </w:rPr>
+              <w:t>()</w:t>
+            </w:r>
+          </w:p>
+        </w:tc>
+      </w:tr>
+      <w:tr>
+        <w:tc>
+          <w:tcPr>
+            <w:tcW w:w="1979" w:type="dxa"/>
+            <w:shd w:val="clear" w:color="auto" w:fill="E7E6E6" w:themeFill="background2"/>
+          </w:tcPr>
+          <w:p>
+            <w:pPr>
+              <w:rPr>
+                <w:b/>
+                <w:sz w:val="28"/>
+                <w:szCs w:val="28"/>
+              </w:rPr>
+            </w:pPr>
+            <w:r>
+              <w:rPr>
+                <w:b/>
+                <w:sz w:val="28"/>
+                <w:szCs w:val="28"/>
+              </w:rPr>
+              <w:t>Riferimenti</w:t>
+            </w:r>
+          </w:p>
+        </w:tc>
+        <w:tc>
+          <w:tcPr>
+            <w:tcW w:w="7643" w:type="dxa"/>
+          </w:tcPr>
+          <w:p>
+            <w:pPr>
+              <w:rPr>
+                <w:sz w:val="28"/>
+                <w:szCs w:val="28"/>
+                <w:u w:val="single"/>
+              </w:rPr>
+            </w:pPr>
+            <w:r>
+              <w:rPr>
+                <w:sz w:val="28"/>
+                <w:szCs w:val="28"/>
+              </w:rPr>
+              <w:t>Caso d’uso UC</w:t>
+            </w:r>
+            <w:r>
+              <w:rPr>
+                <w:sz w:val="28"/>
+                <w:szCs w:val="28"/>
+              </w:rPr>
+              <w:t>9</w:t>
+            </w:r>
+            <w:r>
+              <w:rPr>
+                <w:sz w:val="28"/>
+                <w:szCs w:val="28"/>
+              </w:rPr>
+              <w:t>: Crea promozione</w:t>
+            </w:r>
+          </w:p>
+        </w:tc>
+      </w:tr>
+      <w:tr>
+        <w:tc>
+          <w:tcPr>
+            <w:tcW w:w="1979" w:type="dxa"/>
+            <w:shd w:val="clear" w:color="auto" w:fill="E7E6E6" w:themeFill="background2"/>
+          </w:tcPr>
+          <w:p>
+            <w:pPr>
+              <w:rPr>
+                <w:b/>
+                <w:sz w:val="28"/>
+                <w:szCs w:val="28"/>
+              </w:rPr>
+            </w:pPr>
+            <w:r>
+              <w:rPr>
+                <w:b/>
+                <w:sz w:val="28"/>
+                <w:szCs w:val="28"/>
+              </w:rPr>
+              <w:t>Pre-condizioni</w:t>
+            </w:r>
+          </w:p>
+        </w:tc>
+        <w:tc>
+          <w:tcPr>
+            <w:tcW w:w="7643" w:type="dxa"/>
+          </w:tcPr>
+          <w:p>
+            <w:pPr>
+              <w:pStyle w:val="Paragrafoelenco"/>
+              <w:numPr>
+                <w:ilvl w:val="0"/>
+                <w:numId w:val="4"/>
+              </w:numPr>
+              <w:rPr>
+                <w:sz w:val="28"/>
+                <w:szCs w:val="28"/>
+              </w:rPr>
+            </w:pPr>
+            <w:r>
+              <w:rPr>
+                <w:sz w:val="28"/>
+                <w:szCs w:val="28"/>
+              </w:rPr>
+              <w:t xml:space="preserve">È stata </w:t>
+            </w:r>
+            <w:r>
+              <w:rPr>
+                <w:sz w:val="28"/>
+                <w:szCs w:val="28"/>
+              </w:rPr>
+              <w:t>recuperata</w:t>
+            </w:r>
+            <w:r>
+              <w:rPr>
+                <w:sz w:val="28"/>
+                <w:szCs w:val="28"/>
+              </w:rPr>
+              <w:t xml:space="preserve"> un’istanza </w:t>
+            </w:r>
+            <w:r>
+              <w:rPr>
+                <w:sz w:val="28"/>
+                <w:szCs w:val="28"/>
+              </w:rPr>
+              <w:t>“</w:t>
+            </w:r>
+            <w:proofErr w:type="spellStart"/>
+            <w:r>
+              <w:rPr>
+                <w:sz w:val="28"/>
+                <w:szCs w:val="28"/>
+              </w:rPr>
+              <w:t>comp</w:t>
+            </w:r>
+            <w:proofErr w:type="spellEnd"/>
+            <w:r>
+              <w:rPr>
+                <w:sz w:val="28"/>
+                <w:szCs w:val="28"/>
+              </w:rPr>
+              <w:t>” di Componente</w:t>
+            </w:r>
+          </w:p>
+        </w:tc>
+      </w:tr>
+      <w:tr>
+        <w:tc>
+          <w:tcPr>
+            <w:tcW w:w="1979" w:type="dxa"/>
+            <w:shd w:val="clear" w:color="auto" w:fill="E7E6E6" w:themeFill="background2"/>
+          </w:tcPr>
+          <w:p>
+            <w:pPr>
+              <w:rPr>
+                <w:b/>
+                <w:sz w:val="28"/>
+                <w:szCs w:val="28"/>
+              </w:rPr>
+            </w:pPr>
+            <w:r>
+              <w:rPr>
+                <w:b/>
+                <w:sz w:val="28"/>
+                <w:szCs w:val="28"/>
+              </w:rPr>
+              <w:t>Post-condizioni</w:t>
+            </w:r>
+          </w:p>
+        </w:tc>
+        <w:tc>
+          <w:tcPr>
+            <w:tcW w:w="7643" w:type="dxa"/>
+          </w:tcPr>
+          <w:p>
+            <w:pPr>
+              <w:pStyle w:val="Paragrafoelenco"/>
+              <w:numPr>
+                <w:ilvl w:val="0"/>
+                <w:numId w:val="4"/>
+              </w:numPr>
+              <w:spacing w:after="0" w:line="240" w:lineRule="auto"/>
+              <w:rPr>
+                <w:sz w:val="28"/>
+                <w:szCs w:val="28"/>
+              </w:rPr>
+            </w:pPr>
+            <w:r>
+              <w:rPr>
+                <w:sz w:val="28"/>
+                <w:szCs w:val="28"/>
+              </w:rPr>
+              <w:t>È stat</w:t>
+            </w:r>
+            <w:r>
+              <w:rPr>
+                <w:sz w:val="28"/>
+                <w:szCs w:val="28"/>
+              </w:rPr>
+              <w:t>o</w:t>
+            </w:r>
+            <w:r>
+              <w:rPr>
+                <w:sz w:val="28"/>
+                <w:szCs w:val="28"/>
+              </w:rPr>
+              <w:t xml:space="preserve"> aggiornato l’attributo “</w:t>
+            </w:r>
+            <w:r>
+              <w:rPr>
+                <w:sz w:val="28"/>
+                <w:szCs w:val="28"/>
+              </w:rPr>
+              <w:t>promozione</w:t>
+            </w:r>
+            <w:r>
+              <w:rPr>
+                <w:sz w:val="28"/>
+                <w:szCs w:val="28"/>
+              </w:rPr>
+              <w:t>” d</w:t>
+            </w:r>
+            <w:r>
+              <w:rPr>
+                <w:sz w:val="28"/>
+                <w:szCs w:val="28"/>
+              </w:rPr>
+              <w:t>i “</w:t>
+            </w:r>
+            <w:proofErr w:type="spellStart"/>
+            <w:r>
+              <w:rPr>
+                <w:sz w:val="28"/>
+                <w:szCs w:val="28"/>
+              </w:rPr>
+              <w:t>comp</w:t>
+            </w:r>
+            <w:proofErr w:type="spellEnd"/>
+            <w:r>
+              <w:rPr>
+                <w:sz w:val="28"/>
+                <w:szCs w:val="28"/>
+              </w:rPr>
+              <w:t>” in base ai dati forniti dall’amministratore</w:t>
+            </w:r>
+          </w:p>
+        </w:tc>
+      </w:tr>
+    </w:tbl>
+    <w:p/>
+    <w:p/>
+    <w:p/>
+    <w:p/>
+    <w:p/>
+    <w:p>
+      <w:pPr>
+        <w:rPr>
+          <w:b/>
+          <w:bCs/>
+          <w:sz w:val="48"/>
+          <w:szCs w:val="48"/>
+        </w:rPr>
+      </w:pPr>
+      <w:r>
+        <w:rPr>
+          <w:b/>
+          <w:bCs/>
+          <w:sz w:val="48"/>
+          <w:szCs w:val="48"/>
+        </w:rPr>
+        <w:t>UC</w:t>
+      </w:r>
+      <w:r>
+        <w:rPr>
+          <w:b/>
+          <w:bCs/>
+          <w:sz w:val="48"/>
+          <w:szCs w:val="48"/>
+        </w:rPr>
         <w:t>10</w:t>
       </w:r>
     </w:p>
@@ -8891,7 +9662,7 @@
                 <w:sz w:val="28"/>
                 <w:szCs w:val="28"/>
               </w:rPr>
-              <w:t>modificaOrdine</w:t>
+              <w:t>ottieniOrdineCliente</w:t>
             </w:r>
             <w:proofErr w:type="spellEnd"/>
           </w:p>
@@ -8917,6 +9688,7 @@
                 <w:sz w:val="28"/>
                 <w:szCs w:val="28"/>
               </w:rPr>
+              <w:lastRenderedPageBreak/>
               <w:t>Operazione</w:t>
             </w:r>
           </w:p>
@@ -8938,7 +9710,7 @@
                 <w:sz w:val="28"/>
                 <w:szCs w:val="28"/>
               </w:rPr>
-              <w:t>modificaOrdine</w:t>
+              <w:t>ottieniOrdineCliente</w:t>
             </w:r>
             <w:proofErr w:type="spellEnd"/>
             <w:r>
@@ -8946,7 +9718,7 @@
                 <w:sz w:val="28"/>
                 <w:szCs w:val="28"/>
               </w:rPr>
-              <w:t xml:space="preserve"> ()</w:t>
+              <w:t>()</w:t>
             </w:r>
           </w:p>
         </w:tc>
@@ -9277,14 +10049,9 @@
               </w:rPr>
               <w:t>aggiornaInformazioni</w:t>
             </w:r>
+            <w:bookmarkStart w:id="0" w:name="_GoBack"/>
+            <w:bookmarkEnd w:id="0"/>
             <w:proofErr w:type="spellEnd"/>
-            <w:r>
-              <w:rPr>
-                <w:sz w:val="28"/>
-                <w:szCs w:val="28"/>
-              </w:rPr>
-              <w:t xml:space="preserve"> </w:t>
-            </w:r>
             <w:r>
               <w:rPr>
                 <w:sz w:val="28"/>
@@ -11008,7 +11775,7 @@
 </file>
 
 <file path=customXml/itemProps1.xml><?xml version="1.0" encoding="utf-8"?>
-<ds:datastoreItem xmlns:ds="http://schemas.openxmlformats.org/officeDocument/2006/customXml" ds:itemID="{FE70B43C-BE3F-4A6B-8173-8EFDB75BF32B}">
+<ds:datastoreItem xmlns:ds="http://schemas.openxmlformats.org/officeDocument/2006/customXml" ds:itemID="{7B2D9922-F038-448C-8BF8-0078E9B28131}">
   <ds:schemaRefs>
     <ds:schemaRef ds:uri="http://schemas.openxmlformats.org/officeDocument/2006/bibliography"/>
   </ds:schemaRefs>

</xml_diff>

<commit_message>
Migliorata la logica di rimozione di un componente (UC8)
Adesso quando un componente viene rimosso vengono eliminate tutte le Configurazioni o Bunde che contenevano il suddetto componente.
Il codice sviluppato é stato scritto su base delle modifiche apportate ai diagrammi di sequenza e ai contratti delle operazioni modificati.
</commit_message>
<xml_diff>
--- a/ITERAZIONE 4/SSD e CONTRATTI/Contratti delle Operazioni.docx
+++ b/ITERAZIONE 4/SSD e CONTRATTI/Contratti delle Operazioni.docx
@@ -8795,9 +8795,417 @@
     </w:tbl>
     <w:p/>
     <w:p/>
+    <w:tbl>
+      <w:tblPr>
+        <w:tblStyle w:val="Grigliatabella"/>
+        <w:tblW w:w="0" w:type="auto"/>
+        <w:tblLook w:val="04A0" w:firstRow="1" w:lastRow="0" w:firstColumn="1" w:lastColumn="0" w:noHBand="0" w:noVBand="1"/>
+      </w:tblPr>
+      <w:tblGrid>
+        <w:gridCol w:w="1979"/>
+        <w:gridCol w:w="7643"/>
+      </w:tblGrid>
+      <w:tr>
+        <w:tc>
+          <w:tcPr>
+            <w:tcW w:w="1979" w:type="dxa"/>
+            <w:shd w:val="clear" w:color="auto" w:fill="E7E6E6" w:themeFill="background2"/>
+          </w:tcPr>
+          <w:p>
+            <w:pPr>
+              <w:rPr>
+                <w:b/>
+                <w:sz w:val="28"/>
+                <w:szCs w:val="28"/>
+              </w:rPr>
+            </w:pPr>
+            <w:r>
+              <w:rPr>
+                <w:b/>
+                <w:sz w:val="28"/>
+                <w:szCs w:val="28"/>
+              </w:rPr>
+              <w:t>Nome del contratto</w:t>
+            </w:r>
+          </w:p>
+        </w:tc>
+        <w:tc>
+          <w:tcPr>
+            <w:tcW w:w="7643" w:type="dxa"/>
+          </w:tcPr>
+          <w:p>
+            <w:pPr>
+              <w:rPr>
+                <w:b/>
+                <w:sz w:val="28"/>
+                <w:szCs w:val="28"/>
+              </w:rPr>
+            </w:pPr>
+            <w:r>
+              <w:rPr>
+                <w:b/>
+                <w:sz w:val="28"/>
+                <w:szCs w:val="28"/>
+              </w:rPr>
+              <w:t xml:space="preserve">CO1: </w:t>
+            </w:r>
+            <w:proofErr w:type="spellStart"/>
+            <w:r>
+              <w:rPr>
+                <w:b/>
+                <w:sz w:val="28"/>
+                <w:szCs w:val="28"/>
+              </w:rPr>
+              <w:t>rimuoviCo</w:t>
+            </w:r>
+            <w:r>
+              <w:rPr>
+                <w:b/>
+                <w:sz w:val="28"/>
+                <w:szCs w:val="28"/>
+              </w:rPr>
+              <w:t>nfigurazioni</w:t>
+            </w:r>
+            <w:proofErr w:type="spellEnd"/>
+          </w:p>
+        </w:tc>
+      </w:tr>
+      <w:tr>
+        <w:tc>
+          <w:tcPr>
+            <w:tcW w:w="1979" w:type="dxa"/>
+            <w:shd w:val="clear" w:color="auto" w:fill="E7E6E6" w:themeFill="background2"/>
+          </w:tcPr>
+          <w:p>
+            <w:pPr>
+              <w:rPr>
+                <w:b/>
+                <w:sz w:val="28"/>
+                <w:szCs w:val="28"/>
+              </w:rPr>
+            </w:pPr>
+            <w:r>
+              <w:rPr>
+                <w:b/>
+                <w:sz w:val="28"/>
+                <w:szCs w:val="28"/>
+              </w:rPr>
+              <w:t>Operazione</w:t>
+            </w:r>
+          </w:p>
+        </w:tc>
+        <w:tc>
+          <w:tcPr>
+            <w:tcW w:w="7643" w:type="dxa"/>
+          </w:tcPr>
+          <w:p>
+            <w:pPr>
+              <w:rPr>
+                <w:sz w:val="28"/>
+                <w:szCs w:val="28"/>
+              </w:rPr>
+            </w:pPr>
+            <w:proofErr w:type="spellStart"/>
+            <w:r>
+              <w:rPr>
+                <w:sz w:val="28"/>
+                <w:szCs w:val="28"/>
+              </w:rPr>
+              <w:t>rimuoviCo</w:t>
+            </w:r>
+            <w:r>
+              <w:rPr>
+                <w:sz w:val="28"/>
+                <w:szCs w:val="28"/>
+              </w:rPr>
+              <w:t>nfigurazioni</w:t>
+            </w:r>
+            <w:proofErr w:type="spellEnd"/>
+            <w:r>
+              <w:rPr>
+                <w:sz w:val="28"/>
+                <w:szCs w:val="28"/>
+              </w:rPr>
+              <w:t>()</w:t>
+            </w:r>
+          </w:p>
+        </w:tc>
+      </w:tr>
+      <w:tr>
+        <w:tc>
+          <w:tcPr>
+            <w:tcW w:w="1979" w:type="dxa"/>
+            <w:shd w:val="clear" w:color="auto" w:fill="E7E6E6" w:themeFill="background2"/>
+          </w:tcPr>
+          <w:p>
+            <w:pPr>
+              <w:rPr>
+                <w:b/>
+                <w:sz w:val="28"/>
+                <w:szCs w:val="28"/>
+              </w:rPr>
+            </w:pPr>
+            <w:r>
+              <w:rPr>
+                <w:b/>
+                <w:sz w:val="28"/>
+                <w:szCs w:val="28"/>
+              </w:rPr>
+              <w:lastRenderedPageBreak/>
+              <w:t>Riferimenti</w:t>
+            </w:r>
+          </w:p>
+        </w:tc>
+        <w:tc>
+          <w:tcPr>
+            <w:tcW w:w="7643" w:type="dxa"/>
+          </w:tcPr>
+          <w:p>
+            <w:pPr>
+              <w:rPr>
+                <w:sz w:val="28"/>
+                <w:szCs w:val="28"/>
+                <w:u w:val="single"/>
+              </w:rPr>
+            </w:pPr>
+            <w:r>
+              <w:rPr>
+                <w:sz w:val="28"/>
+                <w:szCs w:val="28"/>
+              </w:rPr>
+              <w:t>Caso d’uso UC8: Rimozione componente</w:t>
+            </w:r>
+          </w:p>
+        </w:tc>
+      </w:tr>
+      <w:tr>
+        <w:tc>
+          <w:tcPr>
+            <w:tcW w:w="1979" w:type="dxa"/>
+            <w:shd w:val="clear" w:color="auto" w:fill="E7E6E6" w:themeFill="background2"/>
+          </w:tcPr>
+          <w:p>
+            <w:pPr>
+              <w:rPr>
+                <w:b/>
+                <w:sz w:val="28"/>
+                <w:szCs w:val="28"/>
+              </w:rPr>
+            </w:pPr>
+            <w:r>
+              <w:rPr>
+                <w:b/>
+                <w:sz w:val="28"/>
+                <w:szCs w:val="28"/>
+              </w:rPr>
+              <w:t>Pre-condizioni</w:t>
+            </w:r>
+          </w:p>
+        </w:tc>
+        <w:tc>
+          <w:tcPr>
+            <w:tcW w:w="7643" w:type="dxa"/>
+          </w:tcPr>
+          <w:p>
+            <w:pPr>
+              <w:pStyle w:val="Paragrafoelenco"/>
+              <w:numPr>
+                <w:ilvl w:val="0"/>
+                <w:numId w:val="4"/>
+              </w:numPr>
+              <w:spacing w:after="0" w:line="240" w:lineRule="auto"/>
+              <w:rPr>
+                <w:sz w:val="28"/>
+                <w:szCs w:val="28"/>
+              </w:rPr>
+            </w:pPr>
+            <w:r>
+              <w:rPr>
+                <w:sz w:val="28"/>
+                <w:szCs w:val="28"/>
+              </w:rPr>
+              <w:t xml:space="preserve">È stata eliminata un’istanza di Componente </w:t>
+            </w:r>
+            <w:r>
+              <w:rPr>
+                <w:sz w:val="28"/>
+                <w:szCs w:val="28"/>
+              </w:rPr>
+              <w:t>di dato identificativo</w:t>
+            </w:r>
+          </w:p>
+        </w:tc>
+      </w:tr>
+      <w:tr>
+        <w:tc>
+          <w:tcPr>
+            <w:tcW w:w="1979" w:type="dxa"/>
+            <w:shd w:val="clear" w:color="auto" w:fill="E7E6E6" w:themeFill="background2"/>
+          </w:tcPr>
+          <w:p>
+            <w:pPr>
+              <w:rPr>
+                <w:b/>
+                <w:sz w:val="28"/>
+                <w:szCs w:val="28"/>
+              </w:rPr>
+            </w:pPr>
+            <w:r>
+              <w:rPr>
+                <w:b/>
+                <w:sz w:val="28"/>
+                <w:szCs w:val="28"/>
+              </w:rPr>
+              <w:t>Post-condizioni</w:t>
+            </w:r>
+          </w:p>
+        </w:tc>
+        <w:tc>
+          <w:tcPr>
+            <w:tcW w:w="7643" w:type="dxa"/>
+          </w:tcPr>
+          <w:p>
+            <w:pPr>
+              <w:pStyle w:val="Paragrafoelenco"/>
+              <w:numPr>
+                <w:ilvl w:val="0"/>
+                <w:numId w:val="4"/>
+              </w:numPr>
+              <w:spacing w:after="0" w:line="240" w:lineRule="auto"/>
+              <w:rPr>
+                <w:sz w:val="28"/>
+                <w:szCs w:val="28"/>
+              </w:rPr>
+            </w:pPr>
+            <w:r>
+              <w:rPr>
+                <w:sz w:val="28"/>
+                <w:szCs w:val="28"/>
+              </w:rPr>
+              <w:t>È stata eliminata un’istanza di Co</w:t>
+            </w:r>
+            <w:r>
+              <w:rPr>
+                <w:sz w:val="28"/>
+                <w:szCs w:val="28"/>
+              </w:rPr>
+              <w:t>nfigurazione, il cui attributo “</w:t>
+            </w:r>
+            <w:proofErr w:type="spellStart"/>
+            <w:r>
+              <w:rPr>
+                <w:sz w:val="28"/>
+                <w:szCs w:val="28"/>
+              </w:rPr>
+              <w:t>listaComponenti</w:t>
+            </w:r>
+            <w:proofErr w:type="spellEnd"/>
+            <w:r>
+              <w:rPr>
+                <w:sz w:val="28"/>
+                <w:szCs w:val="28"/>
+              </w:rPr>
+              <w:t>” conteneva una corrispondenza con l’istanza di Componente eliminata in precedenza</w:t>
+            </w:r>
+          </w:p>
+          <w:p>
+            <w:pPr>
+              <w:pStyle w:val="Paragrafoelenco"/>
+              <w:numPr>
+                <w:ilvl w:val="0"/>
+                <w:numId w:val="4"/>
+              </w:numPr>
+              <w:spacing w:after="0" w:line="240" w:lineRule="auto"/>
+              <w:rPr>
+                <w:sz w:val="28"/>
+                <w:szCs w:val="28"/>
+              </w:rPr>
+            </w:pPr>
+            <w:r>
+              <w:rPr>
+                <w:sz w:val="28"/>
+                <w:szCs w:val="28"/>
+              </w:rPr>
+              <w:t>È stata eliminata un’istanza di</w:t>
+            </w:r>
+            <w:r>
+              <w:rPr>
+                <w:sz w:val="28"/>
+                <w:szCs w:val="28"/>
+              </w:rPr>
+              <w:t xml:space="preserve"> Bundle</w:t>
+            </w:r>
+            <w:r>
+              <w:rPr>
+                <w:sz w:val="28"/>
+                <w:szCs w:val="28"/>
+              </w:rPr>
+              <w:t>, il cui attributo “</w:t>
+            </w:r>
+            <w:proofErr w:type="spellStart"/>
+            <w:r>
+              <w:rPr>
+                <w:sz w:val="28"/>
+                <w:szCs w:val="28"/>
+              </w:rPr>
+              <w:t>listaComponenti</w:t>
+            </w:r>
+            <w:proofErr w:type="spellEnd"/>
+            <w:r>
+              <w:rPr>
+                <w:sz w:val="28"/>
+                <w:szCs w:val="28"/>
+              </w:rPr>
+              <w:t>” conteneva una corrispondenza con l’istanza di Componente eliminata in precedenza</w:t>
+            </w:r>
+          </w:p>
+          <w:p>
+            <w:pPr>
+              <w:pStyle w:val="Paragrafoelenco"/>
+              <w:numPr>
+                <w:ilvl w:val="0"/>
+                <w:numId w:val="4"/>
+              </w:numPr>
+              <w:spacing w:after="0" w:line="240" w:lineRule="auto"/>
+              <w:rPr>
+                <w:sz w:val="28"/>
+                <w:szCs w:val="28"/>
+              </w:rPr>
+            </w:pPr>
+            <w:r>
+              <w:rPr>
+                <w:sz w:val="28"/>
+                <w:szCs w:val="28"/>
+              </w:rPr>
+              <w:t>È stata aggiornato l’attributo “</w:t>
+            </w:r>
+            <w:proofErr w:type="spellStart"/>
+            <w:r>
+              <w:rPr>
+                <w:sz w:val="28"/>
+                <w:szCs w:val="28"/>
+              </w:rPr>
+              <w:t>mappaComponenti</w:t>
+            </w:r>
+            <w:proofErr w:type="spellEnd"/>
+            <w:r>
+              <w:rPr>
+                <w:sz w:val="28"/>
+                <w:szCs w:val="28"/>
+              </w:rPr>
+              <w:t>” della classe Catalogo</w:t>
+            </w:r>
+          </w:p>
+        </w:tc>
+      </w:tr>
+    </w:tbl>
     <w:p/>
     <w:p/>
     <w:p/>
+    <w:p>
+      <w:bookmarkStart w:id="0" w:name="_GoBack"/>
+      <w:bookmarkEnd w:id="0"/>
+    </w:p>
     <w:p>
       <w:pPr>
         <w:rPr>
@@ -8814,7 +9222,6 @@
           <w:sz w:val="48"/>
           <w:szCs w:val="48"/>
         </w:rPr>
-        <w:lastRenderedPageBreak/>
         <w:t>UC</w:t>
       </w:r>
       <w:r>
@@ -9284,6 +9691,7 @@
                 <w:sz w:val="28"/>
                 <w:szCs w:val="28"/>
               </w:rPr>
+              <w:lastRenderedPageBreak/>
               <w:t>Operazione</w:t>
             </w:r>
           </w:p>
@@ -9688,7 +10096,6 @@
                 <w:sz w:val="28"/>
                 <w:szCs w:val="28"/>
               </w:rPr>
-              <w:lastRenderedPageBreak/>
               <w:t>Operazione</w:t>
             </w:r>
           </w:p>
@@ -10049,8 +10456,6 @@
               </w:rPr>
               <w:t>aggiornaInformazioni</w:t>
             </w:r>
-            <w:bookmarkStart w:id="0" w:name="_GoBack"/>
-            <w:bookmarkEnd w:id="0"/>
             <w:proofErr w:type="spellEnd"/>
             <w:r>
               <w:rPr>
@@ -10227,7 +10632,15 @@
                 <w:sz w:val="28"/>
                 <w:szCs w:val="28"/>
               </w:rPr>
-              <w:t>(individuata in base ai dati forniti dal cliente) sono stati modificati sulla base dei dati forniti, mediante l’associazione “Memorizza” presente tra le classi “SistemaPCReady” e “Ordine”</w:t>
+              <w:t xml:space="preserve">(individuata in base ai dati forniti dal cliente) sono stati modificati sulla base dei </w:t>
+            </w:r>
+            <w:r>
+              <w:rPr>
+                <w:sz w:val="28"/>
+                <w:szCs w:val="28"/>
+              </w:rPr>
+              <w:lastRenderedPageBreak/>
+              <w:t>dati forniti, mediante l’associazione “Memorizza” presente tra le classi “SistemaPCReady” e “Ordine”</w:t>
             </w:r>
           </w:p>
         </w:tc>
@@ -11775,7 +12188,7 @@
 </file>
 
 <file path=customXml/itemProps1.xml><?xml version="1.0" encoding="utf-8"?>
-<ds:datastoreItem xmlns:ds="http://schemas.openxmlformats.org/officeDocument/2006/customXml" ds:itemID="{7B2D9922-F038-448C-8BF8-0078E9B28131}">
+<ds:datastoreItem xmlns:ds="http://schemas.openxmlformats.org/officeDocument/2006/customXml" ds:itemID="{3DD126C6-E877-4737-96EA-CA61DE230FB3}">
   <ds:schemaRefs>
     <ds:schemaRef ds:uri="http://schemas.openxmlformats.org/officeDocument/2006/bibliography"/>
   </ds:schemaRefs>

</xml_diff>